<commit_message>
added saved models and coresponding logs, updated logging document, added model evaluation notebook
</commit_message>
<xml_diff>
--- a/Logging.docx
+++ b/Logging.docx
@@ -308,15 +308,14 @@
       </w:pPr>
       <w:r>
         <w:rPr>
-          <w:noProof/>
           <w:sz w:val="28"/>
           <w:szCs w:val="28"/>
         </w:rPr>
         <w:drawing>
-          <wp:inline distT="0" distB="0" distL="0" distR="0" wp14:anchorId="68A469F2" wp14:editId="28B6CE9B">
-            <wp:extent cx="4124901" cy="600159"/>
+          <wp:inline distT="0" distB="0" distL="0" distR="0" wp14:anchorId="618C03D6" wp14:editId="5A953C1B">
+            <wp:extent cx="4086795" cy="600159"/>
             <wp:effectExtent l="0" t="0" r="0" b="9525"/>
-            <wp:docPr id="1719523813" name="Picture 1" descr="A computer screen shot of a computer program&#10;&#10;Description automatically generated with medium confidence"/>
+            <wp:docPr id="1940098093" name="Picture 1" descr="A close-up of a computer screen&#10;&#10;Description automatically generated"/>
             <wp:cNvGraphicFramePr>
               <a:graphicFrameLocks xmlns:a="http://schemas.openxmlformats.org/drawingml/2006/main" noChangeAspect="1"/>
             </wp:cNvGraphicFramePr>
@@ -324,7 +323,7 @@
               <a:graphicData uri="http://schemas.openxmlformats.org/drawingml/2006/picture">
                 <pic:pic xmlns:pic="http://schemas.openxmlformats.org/drawingml/2006/picture">
                   <pic:nvPicPr>
-                    <pic:cNvPr id="1719523813" name="Picture 1" descr="A computer screen shot of a computer program&#10;&#10;Description automatically generated with medium confidence"/>
+                    <pic:cNvPr id="1940098093" name="Picture 1" descr="A close-up of a computer screen&#10;&#10;Description automatically generated"/>
                     <pic:cNvPicPr/>
                   </pic:nvPicPr>
                   <pic:blipFill>
@@ -336,7 +335,7 @@
                   <pic:spPr>
                     <a:xfrm>
                       <a:off x="0" y="0"/>
-                      <a:ext cx="4124901" cy="600159"/>
+                      <a:ext cx="4086795" cy="600159"/>
                     </a:xfrm>
                     <a:prstGeom prst="rect">
                       <a:avLst/>
@@ -379,14 +378,13 @@
       </w:pPr>
       <w:r>
         <w:rPr>
-          <w:noProof/>
           <w:lang w:val="en-US"/>
         </w:rPr>
         <w:drawing>
-          <wp:inline distT="0" distB="0" distL="0" distR="0" wp14:anchorId="446875F3" wp14:editId="1215F34B">
-            <wp:extent cx="5454502" cy="3558783"/>
-            <wp:effectExtent l="0" t="0" r="0" b="3810"/>
-            <wp:docPr id="1873751278" name="Picture 1" descr="A graph with a line going up&#10;&#10;Description automatically generated"/>
+          <wp:inline distT="0" distB="0" distL="0" distR="0" wp14:anchorId="4A8B1480" wp14:editId="386B63A2">
+            <wp:extent cx="5574001" cy="3450866"/>
+            <wp:effectExtent l="0" t="0" r="8255" b="0"/>
+            <wp:docPr id="977153267" name="Picture 1" descr="A graph with a line going up&#10;&#10;Description automatically generated"/>
             <wp:cNvGraphicFramePr>
               <a:graphicFrameLocks xmlns:a="http://schemas.openxmlformats.org/drawingml/2006/main" noChangeAspect="1"/>
             </wp:cNvGraphicFramePr>
@@ -394,7 +392,7 @@
               <a:graphicData uri="http://schemas.openxmlformats.org/drawingml/2006/picture">
                 <pic:pic xmlns:pic="http://schemas.openxmlformats.org/drawingml/2006/picture">
                   <pic:nvPicPr>
-                    <pic:cNvPr id="1873751278" name="Picture 1" descr="A graph with a line going up&#10;&#10;Description automatically generated"/>
+                    <pic:cNvPr id="977153267" name="Picture 1" descr="A graph with a line going up&#10;&#10;Description automatically generated"/>
                     <pic:cNvPicPr/>
                   </pic:nvPicPr>
                   <pic:blipFill>
@@ -406,7 +404,7 @@
                   <pic:spPr>
                     <a:xfrm>
                       <a:off x="0" y="0"/>
-                      <a:ext cx="5479656" cy="3575195"/>
+                      <a:ext cx="5579334" cy="3454167"/>
                     </a:xfrm>
                     <a:prstGeom prst="rect">
                       <a:avLst/>
@@ -427,14 +425,13 @@
       </w:pPr>
       <w:r>
         <w:rPr>
-          <w:noProof/>
           <w:lang w:val="en-US"/>
         </w:rPr>
         <w:drawing>
-          <wp:inline distT="0" distB="0" distL="0" distR="0" wp14:anchorId="5C212123" wp14:editId="0D56C029">
-            <wp:extent cx="5454015" cy="3695026"/>
-            <wp:effectExtent l="0" t="0" r="0" b="1270"/>
-            <wp:docPr id="2114311047" name="Picture 1" descr="A graph of a line graph&#10;&#10;Description automatically generated with medium confidence"/>
+          <wp:inline distT="0" distB="0" distL="0" distR="0" wp14:anchorId="1B30607B" wp14:editId="6C407D52">
+            <wp:extent cx="5547718" cy="3760967"/>
+            <wp:effectExtent l="0" t="0" r="0" b="0"/>
+            <wp:docPr id="1219700254" name="Picture 1" descr="A graph with lines and numbers&#10;&#10;Description automatically generated"/>
             <wp:cNvGraphicFramePr>
               <a:graphicFrameLocks xmlns:a="http://schemas.openxmlformats.org/drawingml/2006/main" noChangeAspect="1"/>
             </wp:cNvGraphicFramePr>
@@ -442,7 +439,7 @@
               <a:graphicData uri="http://schemas.openxmlformats.org/drawingml/2006/picture">
                 <pic:pic xmlns:pic="http://schemas.openxmlformats.org/drawingml/2006/picture">
                   <pic:nvPicPr>
-                    <pic:cNvPr id="2114311047" name="Picture 1" descr="A graph of a line graph&#10;&#10;Description automatically generated with medium confidence"/>
+                    <pic:cNvPr id="1219700254" name="Picture 1" descr="A graph with lines and numbers&#10;&#10;Description automatically generated"/>
                     <pic:cNvPicPr/>
                   </pic:nvPicPr>
                   <pic:blipFill>
@@ -454,7 +451,7 @@
                   <pic:spPr>
                     <a:xfrm>
                       <a:off x="0" y="0"/>
-                      <a:ext cx="5461048" cy="3699791"/>
+                      <a:ext cx="5554904" cy="3765839"/>
                     </a:xfrm>
                     <a:prstGeom prst="rect">
                       <a:avLst/>
@@ -468,6 +465,29 @@
       </w:r>
     </w:p>
     <w:p>
+      <w:r>
+        <w:t>Test Loss: 0.5038, Test Accuracy: 75.1094</w:t>
+      </w:r>
+    </w:p>
+    <w:p>
+      <w:r>
+        <w:rPr>
+          <w:lang w:val="en-US"/>
+        </w:rPr>
+        <w:t xml:space="preserve">Model: </w:t>
+      </w:r>
+      <w:r>
+        <w:t>ResNet18_fc_2025-01-22.pth</w:t>
+      </w:r>
+    </w:p>
+    <w:p>
+      <w:pPr>
+        <w:rPr>
+          <w:lang w:val="en-US"/>
+        </w:rPr>
+      </w:pPr>
+    </w:p>
+    <w:p>
       <w:pPr>
         <w:pStyle w:val="Heading2"/>
         <w:rPr>
@@ -478,7 +498,6 @@
         <w:rPr>
           <w:lang w:val="en-US"/>
         </w:rPr>
-        <w:lastRenderedPageBreak/>
         <w:t xml:space="preserve">Training weights on </w:t>
       </w:r>
       <w:proofErr w:type="spellStart"/>
@@ -504,14 +523,13 @@
       </w:pPr>
       <w:r>
         <w:rPr>
-          <w:noProof/>
           <w:lang w:val="en-US"/>
         </w:rPr>
         <w:drawing>
-          <wp:inline distT="0" distB="0" distL="0" distR="0" wp14:anchorId="65FE1ECB" wp14:editId="1AD3C7BC">
-            <wp:extent cx="5529152" cy="3930809"/>
-            <wp:effectExtent l="0" t="0" r="0" b="0"/>
-            <wp:docPr id="1660083794" name="Picture 1" descr="A graph with a purple line&#10;&#10;Description automatically generated"/>
+          <wp:inline distT="0" distB="0" distL="0" distR="0" wp14:anchorId="0A66352A" wp14:editId="2F476DA8">
+            <wp:extent cx="5731510" cy="3542665"/>
+            <wp:effectExtent l="0" t="0" r="2540" b="635"/>
+            <wp:docPr id="971688656" name="Picture 1" descr="A graph with numbers and lines&#10;&#10;Description automatically generated"/>
             <wp:cNvGraphicFramePr>
               <a:graphicFrameLocks xmlns:a="http://schemas.openxmlformats.org/drawingml/2006/main" noChangeAspect="1"/>
             </wp:cNvGraphicFramePr>
@@ -519,7 +537,7 @@
               <a:graphicData uri="http://schemas.openxmlformats.org/drawingml/2006/picture">
                 <pic:pic xmlns:pic="http://schemas.openxmlformats.org/drawingml/2006/picture">
                   <pic:nvPicPr>
-                    <pic:cNvPr id="1660083794" name="Picture 1" descr="A graph with a purple line&#10;&#10;Description automatically generated"/>
+                    <pic:cNvPr id="971688656" name="Picture 1" descr="A graph with numbers and lines&#10;&#10;Description automatically generated"/>
                     <pic:cNvPicPr/>
                   </pic:nvPicPr>
                   <pic:blipFill>
@@ -531,7 +549,7 @@
                   <pic:spPr>
                     <a:xfrm>
                       <a:off x="0" y="0"/>
-                      <a:ext cx="5533579" cy="3933956"/>
+                      <a:ext cx="5731510" cy="3542665"/>
                     </a:xfrm>
                     <a:prstGeom prst="rect">
                       <a:avLst/>
@@ -552,14 +570,13 @@
       </w:pPr>
       <w:r>
         <w:rPr>
-          <w:noProof/>
           <w:lang w:val="en-US"/>
         </w:rPr>
         <w:drawing>
-          <wp:inline distT="0" distB="0" distL="0" distR="0" wp14:anchorId="77D4E4A1" wp14:editId="74624220">
-            <wp:extent cx="5592726" cy="4000157"/>
-            <wp:effectExtent l="0" t="0" r="8255" b="635"/>
-            <wp:docPr id="1371110311" name="Picture 1" descr="A graph with lines and numbers&#10;&#10;Description automatically generated"/>
+          <wp:inline distT="0" distB="0" distL="0" distR="0" wp14:anchorId="54EE6CD3" wp14:editId="0C8B2665">
+            <wp:extent cx="5731510" cy="3933190"/>
+            <wp:effectExtent l="0" t="0" r="2540" b="0"/>
+            <wp:docPr id="1962839635" name="Picture 1" descr="A graph on a screen&#10;&#10;Description automatically generated"/>
             <wp:cNvGraphicFramePr>
               <a:graphicFrameLocks xmlns:a="http://schemas.openxmlformats.org/drawingml/2006/main" noChangeAspect="1"/>
             </wp:cNvGraphicFramePr>
@@ -567,7 +584,7 @@
               <a:graphicData uri="http://schemas.openxmlformats.org/drawingml/2006/picture">
                 <pic:pic xmlns:pic="http://schemas.openxmlformats.org/drawingml/2006/picture">
                   <pic:nvPicPr>
-                    <pic:cNvPr id="1371110311" name="Picture 1" descr="A graph with lines and numbers&#10;&#10;Description automatically generated"/>
+                    <pic:cNvPr id="1962839635" name="Picture 1" descr="A graph on a screen&#10;&#10;Description automatically generated"/>
                     <pic:cNvPicPr/>
                   </pic:nvPicPr>
                   <pic:blipFill>
@@ -579,7 +596,7 @@
                   <pic:spPr>
                     <a:xfrm>
                       <a:off x="0" y="0"/>
-                      <a:ext cx="5595352" cy="4002035"/>
+                      <a:ext cx="5731510" cy="3933190"/>
                     </a:xfrm>
                     <a:prstGeom prst="rect">
                       <a:avLst/>
@@ -593,70 +610,58 @@
       </w:r>
     </w:p>
     <w:p>
-      <w:pPr>
-        <w:rPr>
-          <w:lang w:val="en-US"/>
-        </w:rPr>
-      </w:pPr>
+      <w:r>
+        <w:t>Test Loss: 0.8680, Test Accuracy: 0.8031</w:t>
+      </w:r>
+    </w:p>
+    <w:p>
+      <w:r>
+        <w:t xml:space="preserve">Model: </w:t>
+      </w:r>
+      <w:r>
+        <w:t>ResNet18_fc+layer4_2025-01-22</w:t>
+      </w:r>
+      <w:r>
+        <w:t>.pth</w:t>
+      </w:r>
+    </w:p>
+    <w:p>
+      <w:pPr>
+        <w:pStyle w:val="Heading1"/>
+      </w:pPr>
+      <w:proofErr w:type="spellStart"/>
+      <w:r>
+        <w:lastRenderedPageBreak/>
+        <w:t>Pytorch</w:t>
+      </w:r>
+      <w:proofErr w:type="spellEnd"/>
+      <w:r>
+        <w:t xml:space="preserve"> ResNet-50 (ImageNet trained)</w:t>
+      </w:r>
     </w:p>
     <w:p>
       <w:pPr>
         <w:pStyle w:val="Heading2"/>
-        <w:rPr>
-          <w:lang w:val="en-US"/>
-        </w:rPr>
-      </w:pPr>
-      <w:r>
-        <w:rPr>
-          <w:lang w:val="en-US"/>
-        </w:rPr>
-        <w:lastRenderedPageBreak/>
-        <w:t xml:space="preserve">Training weights on </w:t>
-      </w:r>
-      <w:proofErr w:type="spellStart"/>
-      <w:r>
-        <w:rPr>
-          <w:lang w:val="en-US"/>
-        </w:rPr>
-        <w:t>ResNet</w:t>
-      </w:r>
-      <w:proofErr w:type="spellEnd"/>
-      <w:r>
-        <w:rPr>
-          <w:lang w:val="en-US"/>
-        </w:rPr>
-        <w:t xml:space="preserve"> layer 4 + FC layer. With dropout before final FC layer.</w:t>
-      </w:r>
-    </w:p>
-    <w:p>
-      <w:pPr>
-        <w:rPr>
-          <w:lang w:val="en-US"/>
-        </w:rPr>
-      </w:pPr>
-      <w:r>
-        <w:rPr>
-          <w:lang w:val="en-US"/>
-        </w:rPr>
-        <w:t>Still see overfitting – likely occurs in layer 4…</w:t>
-      </w:r>
-    </w:p>
-    <w:p>
-      <w:pPr>
-        <w:rPr>
-          <w:lang w:val="en-US"/>
-        </w:rPr>
-      </w:pPr>
-      <w:r>
-        <w:rPr>
-          <w:noProof/>
+      </w:pPr>
+      <w:r>
+        <w:t>Training weights of one FC layer (2048-&gt;1)</w:t>
+      </w:r>
+    </w:p>
+    <w:p>
+      <w:pPr>
+        <w:rPr>
+          <w:lang w:val="en-US"/>
+        </w:rPr>
+      </w:pPr>
+      <w:r>
+        <w:rPr>
           <w:lang w:val="en-US"/>
         </w:rPr>
         <w:drawing>
-          <wp:inline distT="0" distB="0" distL="0" distR="0" wp14:anchorId="04F2FD43" wp14:editId="4CACAD63">
-            <wp:extent cx="5696745" cy="3753374"/>
-            <wp:effectExtent l="0" t="0" r="0" b="0"/>
-            <wp:docPr id="1816054104" name="Picture 1" descr="A graph with a line going up&#10;&#10;Description automatically generated"/>
+          <wp:inline distT="0" distB="0" distL="0" distR="0" wp14:anchorId="5335B0DB" wp14:editId="56361800">
+            <wp:extent cx="5534108" cy="3465409"/>
+            <wp:effectExtent l="0" t="0" r="0" b="1905"/>
+            <wp:docPr id="23448025" name="Picture 1" descr="A graph with lines and numbers&#10;&#10;Description automatically generated"/>
             <wp:cNvGraphicFramePr>
               <a:graphicFrameLocks xmlns:a="http://schemas.openxmlformats.org/drawingml/2006/main" noChangeAspect="1"/>
             </wp:cNvGraphicFramePr>
@@ -664,7 +669,7 @@
               <a:graphicData uri="http://schemas.openxmlformats.org/drawingml/2006/picture">
                 <pic:pic xmlns:pic="http://schemas.openxmlformats.org/drawingml/2006/picture">
                   <pic:nvPicPr>
-                    <pic:cNvPr id="1816054104" name="Picture 1" descr="A graph with a line going up&#10;&#10;Description automatically generated"/>
+                    <pic:cNvPr id="23448025" name="Picture 1" descr="A graph with lines and numbers&#10;&#10;Description automatically generated"/>
                     <pic:cNvPicPr/>
                   </pic:nvPicPr>
                   <pic:blipFill>
@@ -676,7 +681,7 @@
                   <pic:spPr>
                     <a:xfrm>
                       <a:off x="0" y="0"/>
-                      <a:ext cx="5696745" cy="3753374"/>
+                      <a:ext cx="5540148" cy="3469191"/>
                     </a:xfrm>
                     <a:prstGeom prst="rect">
                       <a:avLst/>
@@ -697,14 +702,13 @@
       </w:pPr>
       <w:r>
         <w:rPr>
-          <w:noProof/>
           <w:lang w:val="en-US"/>
         </w:rPr>
         <w:drawing>
-          <wp:inline distT="0" distB="0" distL="0" distR="0" wp14:anchorId="5BB40E33" wp14:editId="6048858A">
-            <wp:extent cx="5639587" cy="4096322"/>
+          <wp:inline distT="0" distB="0" distL="0" distR="0" wp14:anchorId="7810F71C" wp14:editId="666BF796">
+            <wp:extent cx="5534025" cy="3794602"/>
             <wp:effectExtent l="0" t="0" r="0" b="0"/>
-            <wp:docPr id="510640713" name="Picture 1" descr="A graph of a graph with numbers and lines&#10;&#10;Description automatically generated with medium confidence"/>
+            <wp:docPr id="1991206038" name="Picture 1" descr="A graph with lines and numbers&#10;&#10;Description automatically generated"/>
             <wp:cNvGraphicFramePr>
               <a:graphicFrameLocks xmlns:a="http://schemas.openxmlformats.org/drawingml/2006/main" noChangeAspect="1"/>
             </wp:cNvGraphicFramePr>
@@ -712,7 +716,7 @@
               <a:graphicData uri="http://schemas.openxmlformats.org/drawingml/2006/picture">
                 <pic:pic xmlns:pic="http://schemas.openxmlformats.org/drawingml/2006/picture">
                   <pic:nvPicPr>
-                    <pic:cNvPr id="510640713" name="Picture 1" descr="A graph of a graph with numbers and lines&#10;&#10;Description automatically generated with medium confidence"/>
+                    <pic:cNvPr id="1991206038" name="Picture 1" descr="A graph with lines and numbers&#10;&#10;Description automatically generated"/>
                     <pic:cNvPicPr/>
                   </pic:nvPicPr>
                   <pic:blipFill>
@@ -724,7 +728,7 @@
                   <pic:spPr>
                     <a:xfrm>
                       <a:off x="0" y="0"/>
-                      <a:ext cx="5639587" cy="4096322"/>
+                      <a:ext cx="5538395" cy="3797598"/>
                     </a:xfrm>
                     <a:prstGeom prst="rect">
                       <a:avLst/>
@@ -738,43 +742,68 @@
       </w:r>
     </w:p>
     <w:p>
-      <w:pPr>
-        <w:pStyle w:val="Heading1"/>
-      </w:pPr>
+      <w:r>
+        <w:t>Test Loss: 0.5966, Test Accuracy: 68.3260</w:t>
+      </w:r>
+    </w:p>
+    <w:p>
+      <w:r>
+        <w:rPr>
+          <w:lang w:val="en-US"/>
+        </w:rPr>
+        <w:t xml:space="preserve">Model: </w:t>
+      </w:r>
+      <w:r>
+        <w:t>ResNet50_fc_2025-01-22.pt</w:t>
+      </w:r>
+      <w:r>
+        <w:t>h</w:t>
+      </w:r>
+    </w:p>
+    <w:p>
+      <w:pPr>
+        <w:pStyle w:val="Heading2"/>
+        <w:rPr>
+          <w:lang w:val="en-US"/>
+        </w:rPr>
+      </w:pPr>
+      <w:r>
+        <w:rPr>
+          <w:lang w:val="en-US"/>
+        </w:rPr>
+        <w:lastRenderedPageBreak/>
+        <w:t xml:space="preserve">Training weights on </w:t>
+      </w:r>
       <w:proofErr w:type="spellStart"/>
       <w:r>
-        <w:lastRenderedPageBreak/>
-        <w:t>Pytorch</w:t>
+        <w:rPr>
+          <w:lang w:val="en-US"/>
+        </w:rPr>
+        <w:t>ResNet</w:t>
       </w:r>
       <w:proofErr w:type="spellEnd"/>
       <w:r>
-        <w:t xml:space="preserve"> ResNet-50 (ImageNet trained)</w:t>
-      </w:r>
-    </w:p>
-    <w:p>
-      <w:pPr>
-        <w:pStyle w:val="Heading2"/>
-      </w:pPr>
-      <w:r>
-        <w:t>Training weights of one FC layer (2048-&gt;1)</w:t>
-      </w:r>
-    </w:p>
-    <w:p>
-      <w:pPr>
-        <w:rPr>
-          <w:lang w:val="en-US"/>
-        </w:rPr>
-      </w:pPr>
-      <w:r>
-        <w:rPr>
-          <w:noProof/>
+        <w:rPr>
+          <w:lang w:val="en-US"/>
+        </w:rPr>
+        <w:t xml:space="preserve"> layer 4 + FC layer</w:t>
+      </w:r>
+    </w:p>
+    <w:p>
+      <w:pPr>
+        <w:rPr>
+          <w:lang w:val="en-US"/>
+        </w:rPr>
+      </w:pPr>
+      <w:r>
+        <w:rPr>
           <w:lang w:val="en-US"/>
         </w:rPr>
         <w:drawing>
-          <wp:inline distT="0" distB="0" distL="0" distR="0" wp14:anchorId="5DDAC850" wp14:editId="08D7380C">
-            <wp:extent cx="5518298" cy="3796738"/>
-            <wp:effectExtent l="0" t="0" r="6350" b="0"/>
-            <wp:docPr id="17059231" name="Picture 1"/>
+          <wp:inline distT="0" distB="0" distL="0" distR="0" wp14:anchorId="0DED1B48" wp14:editId="327E21DD">
+            <wp:extent cx="5731510" cy="3605530"/>
+            <wp:effectExtent l="0" t="0" r="2540" b="0"/>
+            <wp:docPr id="1847372646" name="Picture 1" descr="A graph with a line going up&#10;&#10;Description automatically generated"/>
             <wp:cNvGraphicFramePr>
               <a:graphicFrameLocks xmlns:a="http://schemas.openxmlformats.org/drawingml/2006/main" noChangeAspect="1"/>
             </wp:cNvGraphicFramePr>
@@ -782,7 +811,7 @@
               <a:graphicData uri="http://schemas.openxmlformats.org/drawingml/2006/picture">
                 <pic:pic xmlns:pic="http://schemas.openxmlformats.org/drawingml/2006/picture">
                   <pic:nvPicPr>
-                    <pic:cNvPr id="17059231" name=""/>
+                    <pic:cNvPr id="1847372646" name="Picture 1" descr="A graph with a line going up&#10;&#10;Description automatically generated"/>
                     <pic:cNvPicPr/>
                   </pic:nvPicPr>
                   <pic:blipFill>
@@ -794,7 +823,7 @@
                   <pic:spPr>
                     <a:xfrm>
                       <a:off x="0" y="0"/>
-                      <a:ext cx="5522905" cy="3799908"/>
+                      <a:ext cx="5731510" cy="3605530"/>
                     </a:xfrm>
                     <a:prstGeom prst="rect">
                       <a:avLst/>
@@ -815,14 +844,13 @@
       </w:pPr>
       <w:r>
         <w:rPr>
-          <w:noProof/>
           <w:lang w:val="en-US"/>
         </w:rPr>
         <w:drawing>
-          <wp:inline distT="0" distB="0" distL="0" distR="0" wp14:anchorId="22877083" wp14:editId="6E13FC18">
-            <wp:extent cx="5544324" cy="4115374"/>
-            <wp:effectExtent l="0" t="0" r="0" b="0"/>
-            <wp:docPr id="1871250832" name="Picture 1" descr="A graph with lines and numbers&#10;&#10;Description automatically generated"/>
+          <wp:inline distT="0" distB="0" distL="0" distR="0" wp14:anchorId="1C783C4D" wp14:editId="376AE970">
+            <wp:extent cx="5731510" cy="4023995"/>
+            <wp:effectExtent l="0" t="0" r="2540" b="0"/>
+            <wp:docPr id="1731179165" name="Picture 1" descr="A graph with lines and numbers&#10;&#10;Description automatically generated"/>
             <wp:cNvGraphicFramePr>
               <a:graphicFrameLocks xmlns:a="http://schemas.openxmlformats.org/drawingml/2006/main" noChangeAspect="1"/>
             </wp:cNvGraphicFramePr>
@@ -830,7 +858,7 @@
               <a:graphicData uri="http://schemas.openxmlformats.org/drawingml/2006/picture">
                 <pic:pic xmlns:pic="http://schemas.openxmlformats.org/drawingml/2006/picture">
                   <pic:nvPicPr>
-                    <pic:cNvPr id="1871250832" name="Picture 1" descr="A graph with lines and numbers&#10;&#10;Description automatically generated"/>
+                    <pic:cNvPr id="1731179165" name="Picture 1" descr="A graph with lines and numbers&#10;&#10;Description automatically generated"/>
                     <pic:cNvPicPr/>
                   </pic:nvPicPr>
                   <pic:blipFill>
@@ -842,7 +870,7 @@
                   <pic:spPr>
                     <a:xfrm>
                       <a:off x="0" y="0"/>
-                      <a:ext cx="5544324" cy="4115374"/>
+                      <a:ext cx="5731510" cy="4023995"/>
                     </a:xfrm>
                     <a:prstGeom prst="rect">
                       <a:avLst/>
@@ -856,32 +884,44 @@
       </w:r>
     </w:p>
     <w:p>
-      <w:pPr>
-        <w:pStyle w:val="Heading2"/>
-        <w:rPr>
-          <w:lang w:val="en-US"/>
-        </w:rPr>
-      </w:pPr>
-      <w:r>
-        <w:rPr>
-          <w:lang w:val="en-US"/>
-        </w:rPr>
-        <w:lastRenderedPageBreak/>
-        <w:t xml:space="preserve">Training weights on </w:t>
-      </w:r>
+      <w:r>
+        <w:t>Test Loss: 0.8204, Test Accuracy: 80.9628</w:t>
+      </w:r>
+    </w:p>
+    <w:p>
+      <w:r>
+        <w:rPr>
+          <w:lang w:val="en-US"/>
+        </w:rPr>
+        <w:t xml:space="preserve">Model: </w:t>
+      </w:r>
+      <w:r>
+        <w:t>ResNet50_fc+layer4_2025-01-22.pth</w:t>
+      </w:r>
+    </w:p>
+    <w:p>
+      <w:pPr>
+        <w:rPr>
+          <w:lang w:val="en-US"/>
+        </w:rPr>
+      </w:pPr>
+    </w:p>
+    <w:p>
+      <w:pPr>
+        <w:pStyle w:val="Heading1"/>
+      </w:pPr>
       <w:proofErr w:type="spellStart"/>
       <w:r>
-        <w:rPr>
-          <w:lang w:val="en-US"/>
-        </w:rPr>
-        <w:t>ResNet</w:t>
+        <w:t>Pytorch</w:t>
       </w:r>
       <w:proofErr w:type="spellEnd"/>
       <w:r>
-        <w:rPr>
-          <w:lang w:val="en-US"/>
-        </w:rPr>
-        <w:t xml:space="preserve"> layer 4 + FC layer</w:t>
+        <w:t xml:space="preserve"> ResNet-18 (ImageNet trained)</w:t>
+      </w:r>
+    </w:p>
+    <w:p>
+      <w:r>
+        <w:t>Same setup with different loss criterion</w:t>
       </w:r>
     </w:p>
     <w:p>
@@ -893,134 +933,6 @@
       <w:r>
         <w:rPr>
           <w:noProof/>
-          <w:lang w:val="en-US"/>
-        </w:rPr>
-        <w:drawing>
-          <wp:inline distT="0" distB="0" distL="0" distR="0" wp14:anchorId="1ABC393D" wp14:editId="101CBD70">
-            <wp:extent cx="5932967" cy="3743435"/>
-            <wp:effectExtent l="0" t="0" r="0" b="9525"/>
-            <wp:docPr id="596708871" name="Picture 1" descr="A graph with a line going up&#10;&#10;Description automatically generated"/>
-            <wp:cNvGraphicFramePr>
-              <a:graphicFrameLocks xmlns:a="http://schemas.openxmlformats.org/drawingml/2006/main" noChangeAspect="1"/>
-            </wp:cNvGraphicFramePr>
-            <a:graphic xmlns:a="http://schemas.openxmlformats.org/drawingml/2006/main">
-              <a:graphicData uri="http://schemas.openxmlformats.org/drawingml/2006/picture">
-                <pic:pic xmlns:pic="http://schemas.openxmlformats.org/drawingml/2006/picture">
-                  <pic:nvPicPr>
-                    <pic:cNvPr id="596708871" name="Picture 1" descr="A graph with a line going up&#10;&#10;Description automatically generated"/>
-                    <pic:cNvPicPr/>
-                  </pic:nvPicPr>
-                  <pic:blipFill>
-                    <a:blip r:embed="rId16"/>
-                    <a:stretch>
-                      <a:fillRect/>
-                    </a:stretch>
-                  </pic:blipFill>
-                  <pic:spPr>
-                    <a:xfrm>
-                      <a:off x="0" y="0"/>
-                      <a:ext cx="5934582" cy="3744454"/>
-                    </a:xfrm>
-                    <a:prstGeom prst="rect">
-                      <a:avLst/>
-                    </a:prstGeom>
-                  </pic:spPr>
-                </pic:pic>
-              </a:graphicData>
-            </a:graphic>
-          </wp:inline>
-        </w:drawing>
-      </w:r>
-    </w:p>
-    <w:p>
-      <w:pPr>
-        <w:rPr>
-          <w:lang w:val="en-US"/>
-        </w:rPr>
-      </w:pPr>
-      <w:r>
-        <w:rPr>
-          <w:noProof/>
-          <w:lang w:val="en-US"/>
-        </w:rPr>
-        <w:drawing>
-          <wp:inline distT="0" distB="0" distL="0" distR="0" wp14:anchorId="2DE80293" wp14:editId="2CB89586">
-            <wp:extent cx="5964865" cy="3941992"/>
-            <wp:effectExtent l="0" t="0" r="0" b="1905"/>
-            <wp:docPr id="969318228" name="Picture 1" descr="A graph with lines and numbers&#10;&#10;Description automatically generated"/>
-            <wp:cNvGraphicFramePr>
-              <a:graphicFrameLocks xmlns:a="http://schemas.openxmlformats.org/drawingml/2006/main" noChangeAspect="1"/>
-            </wp:cNvGraphicFramePr>
-            <a:graphic xmlns:a="http://schemas.openxmlformats.org/drawingml/2006/main">
-              <a:graphicData uri="http://schemas.openxmlformats.org/drawingml/2006/picture">
-                <pic:pic xmlns:pic="http://schemas.openxmlformats.org/drawingml/2006/picture">
-                  <pic:nvPicPr>
-                    <pic:cNvPr id="969318228" name="Picture 1" descr="A graph with lines and numbers&#10;&#10;Description automatically generated"/>
-                    <pic:cNvPicPr/>
-                  </pic:nvPicPr>
-                  <pic:blipFill>
-                    <a:blip r:embed="rId17"/>
-                    <a:stretch>
-                      <a:fillRect/>
-                    </a:stretch>
-                  </pic:blipFill>
-                  <pic:spPr>
-                    <a:xfrm>
-                      <a:off x="0" y="0"/>
-                      <a:ext cx="5968490" cy="3944387"/>
-                    </a:xfrm>
-                    <a:prstGeom prst="rect">
-                      <a:avLst/>
-                    </a:prstGeom>
-                  </pic:spPr>
-                </pic:pic>
-              </a:graphicData>
-            </a:graphic>
-          </wp:inline>
-        </w:drawing>
-      </w:r>
-    </w:p>
-    <w:p>
-      <w:pPr>
-        <w:rPr>
-          <w:lang w:val="en-US"/>
-        </w:rPr>
-      </w:pPr>
-    </w:p>
-    <w:p>
-      <w:pPr>
-        <w:rPr>
-          <w:lang w:val="en-US"/>
-        </w:rPr>
-      </w:pPr>
-    </w:p>
-    <w:p>
-      <w:pPr>
-        <w:pStyle w:val="Heading1"/>
-      </w:pPr>
-      <w:proofErr w:type="spellStart"/>
-      <w:r>
-        <w:lastRenderedPageBreak/>
-        <w:t>Pytorch</w:t>
-      </w:r>
-      <w:proofErr w:type="spellEnd"/>
-      <w:r>
-        <w:t xml:space="preserve"> ResNet-18 (ImageNet trained)</w:t>
-      </w:r>
-    </w:p>
-    <w:p>
-      <w:r>
-        <w:t>Same setup with different loss criterion</w:t>
-      </w:r>
-    </w:p>
-    <w:p>
-      <w:pPr>
-        <w:rPr>
-          <w:lang w:val="en-US"/>
-        </w:rPr>
-      </w:pPr>
-      <w:r>
-        <w:rPr>
           <w:lang w:val="en-US"/>
         </w:rPr>
         <w:drawing>
@@ -1039,7 +951,7 @@
                     <pic:cNvPicPr/>
                   </pic:nvPicPr>
                   <pic:blipFill>
-                    <a:blip r:embed="rId18"/>
+                    <a:blip r:embed="rId16"/>
                     <a:stretch>
                       <a:fillRect/>
                     </a:stretch>
@@ -1076,6 +988,7 @@
       </w:pPr>
       <w:r>
         <w:rPr>
+          <w:noProof/>
           <w:lang w:val="en-US"/>
         </w:rPr>
         <w:drawing>
@@ -1094,7 +1007,7 @@
                     <pic:cNvPicPr/>
                   </pic:nvPicPr>
                   <pic:blipFill>
-                    <a:blip r:embed="rId19"/>
+                    <a:blip r:embed="rId17"/>
                     <a:stretch>
                       <a:fillRect/>
                     </a:stretch>
@@ -1123,8 +1036,10 @@
       </w:pPr>
       <w:r>
         <w:rPr>
-          <w:lang w:val="en-US"/>
-        </w:rPr>
+          <w:noProof/>
+          <w:lang w:val="en-US"/>
+        </w:rPr>
+        <w:lastRenderedPageBreak/>
         <w:drawing>
           <wp:inline distT="0" distB="0" distL="0" distR="0" wp14:anchorId="7DA64C0B" wp14:editId="7C9A4EBC">
             <wp:extent cx="5509614" cy="3801671"/>
@@ -1141,7 +1056,7 @@
                     <pic:cNvPicPr/>
                   </pic:nvPicPr>
                   <pic:blipFill>
-                    <a:blip r:embed="rId20"/>
+                    <a:blip r:embed="rId18"/>
                     <a:stretch>
                       <a:fillRect/>
                     </a:stretch>
@@ -1772,7 +1687,6 @@
   <w:style w:type="character" w:default="1" w:styleId="DefaultParagraphFont">
     <w:name w:val="Default Paragraph Font"/>
     <w:uiPriority w:val="1"/>
-    <w:semiHidden/>
     <w:unhideWhenUsed/>
   </w:style>
   <w:style w:type="table" w:default="1" w:styleId="TableNormal">
@@ -2081,6 +1995,36 @@
       <w:smallCaps/>
       <w:color w:val="0F4761" w:themeColor="accent1" w:themeShade="BF"/>
       <w:spacing w:val="5"/>
+    </w:rPr>
+  </w:style>
+  <w:style w:type="paragraph" w:styleId="HTMLPreformatted">
+    <w:name w:val="HTML Preformatted"/>
+    <w:basedOn w:val="Normal"/>
+    <w:link w:val="HTMLPreformattedChar"/>
+    <w:uiPriority w:val="99"/>
+    <w:semiHidden/>
+    <w:unhideWhenUsed/>
+    <w:rsid w:val="00955ACF"/>
+    <w:pPr>
+      <w:spacing w:after="0" w:line="240" w:lineRule="auto"/>
+    </w:pPr>
+    <w:rPr>
+      <w:rFonts w:ascii="Consolas" w:hAnsi="Consolas"/>
+      <w:sz w:val="20"/>
+      <w:szCs w:val="20"/>
+    </w:rPr>
+  </w:style>
+  <w:style w:type="character" w:customStyle="1" w:styleId="HTMLPreformattedChar">
+    <w:name w:val="HTML Preformatted Char"/>
+    <w:basedOn w:val="DefaultParagraphFont"/>
+    <w:link w:val="HTMLPreformatted"/>
+    <w:uiPriority w:val="99"/>
+    <w:semiHidden/>
+    <w:rsid w:val="00955ACF"/>
+    <w:rPr>
+      <w:rFonts w:ascii="Consolas" w:hAnsi="Consolas"/>
+      <w:sz w:val="20"/>
+      <w:szCs w:val="20"/>
     </w:rPr>
   </w:style>
 </w:styles>

</xml_diff>

<commit_message>
updates -Model Evaluation added metrics
</commit_message>
<xml_diff>
--- a/Logging.docx
+++ b/Logging.docx
@@ -23,6 +23,13 @@
           <w:szCs w:val="36"/>
         </w:rPr>
         <w:t>Setup</w:t>
+      </w:r>
+      <w:r>
+        <w:rPr>
+          <w:sz w:val="36"/>
+          <w:szCs w:val="36"/>
+        </w:rPr>
+        <w:t xml:space="preserve"> v1:</w:t>
       </w:r>
     </w:p>
     <w:p>
@@ -308,6 +315,7 @@
       </w:pPr>
       <w:r>
         <w:rPr>
+          <w:noProof/>
           <w:sz w:val="28"/>
           <w:szCs w:val="28"/>
         </w:rPr>
@@ -378,6 +386,7 @@
       </w:pPr>
       <w:r>
         <w:rPr>
+          <w:noProof/>
           <w:lang w:val="en-US"/>
         </w:rPr>
         <w:drawing>
@@ -425,6 +434,7 @@
       </w:pPr>
       <w:r>
         <w:rPr>
+          <w:noProof/>
           <w:lang w:val="en-US"/>
         </w:rPr>
         <w:drawing>
@@ -477,7 +487,13 @@
         <w:t xml:space="preserve">Model: </w:t>
       </w:r>
       <w:r>
-        <w:t>ResNet18_fc_2025-01-22.pth</w:t>
+        <w:t>ResNet18_fc_2025-01-22</w:t>
+      </w:r>
+      <w:r>
+        <w:t>_v1</w:t>
+      </w:r>
+      <w:r>
+        <w:t>.pth</w:t>
       </w:r>
     </w:p>
     <w:p>
@@ -523,6 +539,7 @@
       </w:pPr>
       <w:r>
         <w:rPr>
+          <w:noProof/>
           <w:lang w:val="en-US"/>
         </w:rPr>
         <w:drawing>
@@ -570,6 +587,7 @@
       </w:pPr>
       <w:r>
         <w:rPr>
+          <w:noProof/>
           <w:lang w:val="en-US"/>
         </w:rPr>
         <w:drawing>
@@ -622,6 +640,9 @@
         <w:t>ResNet18_fc+layer4_2025-01-22</w:t>
       </w:r>
       <w:r>
+        <w:t>_v1</w:t>
+      </w:r>
+      <w:r>
         <w:t>.pth</w:t>
       </w:r>
     </w:p>
@@ -655,6 +676,7 @@
       </w:pPr>
       <w:r>
         <w:rPr>
+          <w:noProof/>
           <w:lang w:val="en-US"/>
         </w:rPr>
         <w:drawing>
@@ -702,6 +724,7 @@
       </w:pPr>
       <w:r>
         <w:rPr>
+          <w:noProof/>
           <w:lang w:val="en-US"/>
         </w:rPr>
         <w:drawing>
@@ -754,7 +777,13 @@
         <w:t xml:space="preserve">Model: </w:t>
       </w:r>
       <w:r>
-        <w:t>ResNet50_fc_2025-01-22.pt</w:t>
+        <w:t>ResNet50_fc_2025-01-22</w:t>
+      </w:r>
+      <w:r>
+        <w:t>_v1</w:t>
+      </w:r>
+      <w:r>
+        <w:t>.pt</w:t>
       </w:r>
       <w:r>
         <w:t>h</w:t>
@@ -797,6 +826,7 @@
       </w:pPr>
       <w:r>
         <w:rPr>
+          <w:noProof/>
           <w:lang w:val="en-US"/>
         </w:rPr>
         <w:drawing>
@@ -844,6 +874,7 @@
       </w:pPr>
       <w:r>
         <w:rPr>
+          <w:noProof/>
           <w:lang w:val="en-US"/>
         </w:rPr>
         <w:drawing>
@@ -896,50 +927,78 @@
         <w:t xml:space="preserve">Model: </w:t>
       </w:r>
       <w:r>
-        <w:t>ResNet50_fc+layer4_2025-01-22.pth</w:t>
-      </w:r>
-    </w:p>
-    <w:p>
-      <w:pPr>
-        <w:rPr>
-          <w:lang w:val="en-US"/>
-        </w:rPr>
-      </w:pPr>
-    </w:p>
-    <w:p>
-      <w:pPr>
-        <w:pStyle w:val="Heading1"/>
-      </w:pPr>
-      <w:proofErr w:type="spellStart"/>
-      <w:r>
-        <w:t>Pytorch</w:t>
-      </w:r>
-      <w:proofErr w:type="spellEnd"/>
-      <w:r>
-        <w:t xml:space="preserve"> ResNet-18 (ImageNet trained)</w:t>
-      </w:r>
-    </w:p>
-    <w:p>
-      <w:r>
-        <w:t>Same setup with different loss criterion</w:t>
-      </w:r>
-    </w:p>
-    <w:p>
-      <w:pPr>
-        <w:rPr>
-          <w:lang w:val="en-US"/>
-        </w:rPr>
-      </w:pPr>
+        <w:t>ResNet50_fc+layer4_2025-01-22</w:t>
+      </w:r>
+      <w:r>
+        <w:t>_v1</w:t>
+      </w:r>
+      <w:r>
+        <w:t>.pth</w:t>
+      </w:r>
+    </w:p>
+    <w:p>
+      <w:pPr>
+        <w:pStyle w:val="Title"/>
+      </w:pPr>
+      <w:r>
+        <w:lastRenderedPageBreak/>
+        <w:t>Hyperparameter Tuning</w:t>
+      </w:r>
+    </w:p>
+    <w:p>
+      <w:pPr>
+        <w:rPr>
+          <w:sz w:val="36"/>
+          <w:szCs w:val="36"/>
+        </w:rPr>
+      </w:pPr>
+      <w:r>
+        <w:rPr>
+          <w:sz w:val="36"/>
+          <w:szCs w:val="36"/>
+        </w:rPr>
+        <w:t>Setup</w:t>
+      </w:r>
+      <w:r>
+        <w:rPr>
+          <w:sz w:val="36"/>
+          <w:szCs w:val="36"/>
+        </w:rPr>
+        <w:t xml:space="preserve"> v2</w:t>
+      </w:r>
+      <w:r>
+        <w:rPr>
+          <w:sz w:val="36"/>
+          <w:szCs w:val="36"/>
+        </w:rPr>
+        <w:t>:</w:t>
+      </w:r>
+    </w:p>
+    <w:p>
+      <w:pPr>
+        <w:rPr>
+          <w:sz w:val="24"/>
+          <w:szCs w:val="24"/>
+        </w:rPr>
+      </w:pPr>
+      <w:r>
+        <w:rPr>
+          <w:sz w:val="24"/>
+          <w:szCs w:val="24"/>
+        </w:rPr>
+        <w:t>Equal Batch Sizes</w:t>
+      </w:r>
+    </w:p>
+    <w:p>
       <w:r>
         <w:rPr>
           <w:noProof/>
-          <w:lang w:val="en-US"/>
         </w:rPr>
         <w:drawing>
-          <wp:inline distT="0" distB="0" distL="0" distR="0" wp14:anchorId="71A8BA8A" wp14:editId="71093D09">
-            <wp:extent cx="4039164" cy="333422"/>
+          <wp:inline distT="0" distB="0" distL="0" distR="0" wp14:anchorId="78183D3A" wp14:editId="5DFEE4C0">
+            <wp:extent cx="2286319" cy="2981741"/>
             <wp:effectExtent l="0" t="0" r="0" b="9525"/>
-            <wp:docPr id="1360877068" name="Picture 1"/>
+            <wp:docPr id="681496354" name="Picture 1" descr="A screenshot of a computer program&#10;&#10;Description automatically generated"/>
             <wp:cNvGraphicFramePr>
               <a:graphicFrameLocks xmlns:a="http://schemas.openxmlformats.org/drawingml/2006/main" noChangeAspect="1"/>
             </wp:cNvGraphicFramePr>
@@ -947,7 +1006,7 @@
               <a:graphicData uri="http://schemas.openxmlformats.org/drawingml/2006/picture">
                 <pic:pic xmlns:pic="http://schemas.openxmlformats.org/drawingml/2006/picture">
                   <pic:nvPicPr>
-                    <pic:cNvPr id="1360877068" name=""/>
+                    <pic:cNvPr id="681496354" name="Picture 1" descr="A screenshot of a computer program&#10;&#10;Description automatically generated"/>
                     <pic:cNvPicPr/>
                   </pic:nvPicPr>
                   <pic:blipFill>
@@ -959,7 +1018,7 @@
                   <pic:spPr>
                     <a:xfrm>
                       <a:off x="0" y="0"/>
-                      <a:ext cx="4039164" cy="333422"/>
+                      <a:ext cx="2286319" cy="2981741"/>
                     </a:xfrm>
                     <a:prstGeom prst="rect">
                       <a:avLst/>
@@ -973,29 +1032,12 @@
       </w:r>
     </w:p>
     <w:p>
-      <w:pPr>
-        <w:pStyle w:val="Heading2"/>
-      </w:pPr>
-      <w:r>
-        <w:t>Training weights of one FC layer (512-&gt;1)</w:t>
-      </w:r>
-    </w:p>
-    <w:p>
-      <w:pPr>
-        <w:rPr>
-          <w:lang w:val="en-US"/>
-        </w:rPr>
-      </w:pPr>
-      <w:r>
-        <w:rPr>
-          <w:noProof/>
-          <w:lang w:val="en-US"/>
-        </w:rPr>
+      <w:r>
         <w:drawing>
-          <wp:inline distT="0" distB="0" distL="0" distR="0" wp14:anchorId="7E81744A" wp14:editId="1A72B628">
-            <wp:extent cx="5417389" cy="3365911"/>
-            <wp:effectExtent l="0" t="0" r="0" b="6350"/>
-            <wp:docPr id="1510206464" name="Picture 1" descr="A graph with orange line&#10;&#10;Description automatically generated"/>
+          <wp:inline distT="0" distB="0" distL="0" distR="0" wp14:anchorId="4A66C16F" wp14:editId="12642FAB">
+            <wp:extent cx="5731510" cy="3096895"/>
+            <wp:effectExtent l="0" t="0" r="2540" b="8255"/>
+            <wp:docPr id="1360285301" name="Picture 1" descr="A screenshot of a computer code&#10;&#10;Description automatically generated"/>
             <wp:cNvGraphicFramePr>
               <a:graphicFrameLocks xmlns:a="http://schemas.openxmlformats.org/drawingml/2006/main" noChangeAspect="1"/>
             </wp:cNvGraphicFramePr>
@@ -1003,7 +1045,7 @@
               <a:graphicData uri="http://schemas.openxmlformats.org/drawingml/2006/picture">
                 <pic:pic xmlns:pic="http://schemas.openxmlformats.org/drawingml/2006/picture">
                   <pic:nvPicPr>
-                    <pic:cNvPr id="1510206464" name="Picture 1" descr="A graph with orange line&#10;&#10;Description automatically generated"/>
+                    <pic:cNvPr id="1360285301" name="Picture 1" descr="A screenshot of a computer code&#10;&#10;Description automatically generated"/>
                     <pic:cNvPicPr/>
                   </pic:nvPicPr>
                   <pic:blipFill>
@@ -1015,7 +1057,7 @@
                   <pic:spPr>
                     <a:xfrm>
                       <a:off x="0" y="0"/>
-                      <a:ext cx="5425864" cy="3371177"/>
+                      <a:ext cx="5731510" cy="3096895"/>
                     </a:xfrm>
                     <a:prstGeom prst="rect">
                       <a:avLst/>
@@ -1029,22 +1071,15 @@
       </w:r>
     </w:p>
     <w:p>
-      <w:pPr>
-        <w:rPr>
-          <w:lang w:val="en-US"/>
-        </w:rPr>
-      </w:pPr>
       <w:r>
         <w:rPr>
           <w:noProof/>
-          <w:lang w:val="en-US"/>
-        </w:rPr>
-        <w:lastRenderedPageBreak/>
+        </w:rPr>
         <w:drawing>
-          <wp:inline distT="0" distB="0" distL="0" distR="0" wp14:anchorId="7DA64C0B" wp14:editId="7C9A4EBC">
-            <wp:extent cx="5509614" cy="3801671"/>
-            <wp:effectExtent l="0" t="0" r="0" b="8890"/>
-            <wp:docPr id="1319899476" name="Picture 1" descr="A graph with lines and numbers&#10;&#10;Description automatically generated"/>
+          <wp:inline distT="0" distB="0" distL="0" distR="0" wp14:anchorId="24B5197C" wp14:editId="529F63D1">
+            <wp:extent cx="5668166" cy="428685"/>
+            <wp:effectExtent l="0" t="0" r="0" b="9525"/>
+            <wp:docPr id="862418947" name="Picture 1"/>
             <wp:cNvGraphicFramePr>
               <a:graphicFrameLocks xmlns:a="http://schemas.openxmlformats.org/drawingml/2006/main" noChangeAspect="1"/>
             </wp:cNvGraphicFramePr>
@@ -1052,7 +1087,7 @@
               <a:graphicData uri="http://schemas.openxmlformats.org/drawingml/2006/picture">
                 <pic:pic xmlns:pic="http://schemas.openxmlformats.org/drawingml/2006/picture">
                   <pic:nvPicPr>
-                    <pic:cNvPr id="1319899476" name="Picture 1" descr="A graph with lines and numbers&#10;&#10;Description automatically generated"/>
+                    <pic:cNvPr id="862418947" name=""/>
                     <pic:cNvPicPr/>
                   </pic:nvPicPr>
                   <pic:blipFill>
@@ -1064,7 +1099,7 @@
                   <pic:spPr>
                     <a:xfrm>
                       <a:off x="0" y="0"/>
-                      <a:ext cx="5515205" cy="3805529"/>
+                      <a:ext cx="5668166" cy="428685"/>
                     </a:xfrm>
                     <a:prstGeom prst="rect">
                       <a:avLst/>
@@ -1077,6 +1112,1221 @@
         </w:drawing>
       </w:r>
     </w:p>
+    <w:p/>
+    <w:p/>
+    <w:p>
+      <w:pPr>
+        <w:pStyle w:val="Heading1"/>
+      </w:pPr>
+      <w:r>
+        <w:lastRenderedPageBreak/>
+        <w:t>ResNet-18</w:t>
+      </w:r>
+    </w:p>
+    <w:p>
+      <w:pPr>
+        <w:pStyle w:val="Heading2"/>
+      </w:pPr>
+      <w:r>
+        <w:t xml:space="preserve">Training on </w:t>
+      </w:r>
+      <w:r>
+        <w:t>fc layer</w:t>
+      </w:r>
+    </w:p>
+    <w:p>
+      <w:r>
+        <w:drawing>
+          <wp:inline distT="0" distB="0" distL="0" distR="0" wp14:anchorId="23950B9A" wp14:editId="24E0B2F0">
+            <wp:extent cx="5677692" cy="3534268"/>
+            <wp:effectExtent l="0" t="0" r="0" b="9525"/>
+            <wp:docPr id="493180724" name="Picture 1" descr="A graph with a line going up&#10;&#10;Description automatically generated"/>
+            <wp:cNvGraphicFramePr>
+              <a:graphicFrameLocks xmlns:a="http://schemas.openxmlformats.org/drawingml/2006/main" noChangeAspect="1"/>
+            </wp:cNvGraphicFramePr>
+            <a:graphic xmlns:a="http://schemas.openxmlformats.org/drawingml/2006/main">
+              <a:graphicData uri="http://schemas.openxmlformats.org/drawingml/2006/picture">
+                <pic:pic xmlns:pic="http://schemas.openxmlformats.org/drawingml/2006/picture">
+                  <pic:nvPicPr>
+                    <pic:cNvPr id="493180724" name="Picture 1" descr="A graph with a line going up&#10;&#10;Description automatically generated"/>
+                    <pic:cNvPicPr/>
+                  </pic:nvPicPr>
+                  <pic:blipFill>
+                    <a:blip r:embed="rId19"/>
+                    <a:stretch>
+                      <a:fillRect/>
+                    </a:stretch>
+                  </pic:blipFill>
+                  <pic:spPr>
+                    <a:xfrm>
+                      <a:off x="0" y="0"/>
+                      <a:ext cx="5677692" cy="3534268"/>
+                    </a:xfrm>
+                    <a:prstGeom prst="rect">
+                      <a:avLst/>
+                    </a:prstGeom>
+                  </pic:spPr>
+                </pic:pic>
+              </a:graphicData>
+            </a:graphic>
+          </wp:inline>
+        </w:drawing>
+      </w:r>
+    </w:p>
+    <w:p>
+      <w:r>
+        <w:drawing>
+          <wp:inline distT="0" distB="0" distL="0" distR="0" wp14:anchorId="470379BB" wp14:editId="0342A3A8">
+            <wp:extent cx="5706271" cy="3962953"/>
+            <wp:effectExtent l="0" t="0" r="8890" b="0"/>
+            <wp:docPr id="38152708" name="Picture 1" descr="A graph with lines and numbers&#10;&#10;Description automatically generated"/>
+            <wp:cNvGraphicFramePr>
+              <a:graphicFrameLocks xmlns:a="http://schemas.openxmlformats.org/drawingml/2006/main" noChangeAspect="1"/>
+            </wp:cNvGraphicFramePr>
+            <a:graphic xmlns:a="http://schemas.openxmlformats.org/drawingml/2006/main">
+              <a:graphicData uri="http://schemas.openxmlformats.org/drawingml/2006/picture">
+                <pic:pic xmlns:pic="http://schemas.openxmlformats.org/drawingml/2006/picture">
+                  <pic:nvPicPr>
+                    <pic:cNvPr id="38152708" name="Picture 1" descr="A graph with lines and numbers&#10;&#10;Description automatically generated"/>
+                    <pic:cNvPicPr/>
+                  </pic:nvPicPr>
+                  <pic:blipFill>
+                    <a:blip r:embed="rId20"/>
+                    <a:stretch>
+                      <a:fillRect/>
+                    </a:stretch>
+                  </pic:blipFill>
+                  <pic:spPr>
+                    <a:xfrm>
+                      <a:off x="0" y="0"/>
+                      <a:ext cx="5706271" cy="3962953"/>
+                    </a:xfrm>
+                    <a:prstGeom prst="rect">
+                      <a:avLst/>
+                    </a:prstGeom>
+                  </pic:spPr>
+                </pic:pic>
+              </a:graphicData>
+            </a:graphic>
+          </wp:inline>
+        </w:drawing>
+      </w:r>
+    </w:p>
+    <w:p>
+      <w:pPr>
+        <w:rPr>
+          <w:b/>
+          <w:bCs/>
+        </w:rPr>
+      </w:pPr>
+      <w:r>
+        <w:t xml:space="preserve">Model: </w:t>
+      </w:r>
+      <w:r>
+        <w:t>ResNet18_fc_2025-01-27_v2</w:t>
+      </w:r>
+      <w:r>
+        <w:t>.pth</w:t>
+      </w:r>
+    </w:p>
+    <w:p>
+      <w:pPr>
+        <w:pStyle w:val="Heading2"/>
+      </w:pPr>
+      <w:r>
+        <w:lastRenderedPageBreak/>
+        <w:t xml:space="preserve">Training on </w:t>
+      </w:r>
+      <w:proofErr w:type="spellStart"/>
+      <w:r>
+        <w:t>ResNet</w:t>
+      </w:r>
+      <w:proofErr w:type="spellEnd"/>
+      <w:r>
+        <w:t xml:space="preserve"> layer 4 + fc</w:t>
+      </w:r>
+    </w:p>
+    <w:p>
+      <w:r>
+        <w:drawing>
+          <wp:inline distT="0" distB="0" distL="0" distR="0" wp14:anchorId="7708B45E" wp14:editId="2C582F26">
+            <wp:extent cx="5725324" cy="3562847"/>
+            <wp:effectExtent l="0" t="0" r="8890" b="0"/>
+            <wp:docPr id="1913160802" name="Picture 1" descr="A graph with a line going up&#10;&#10;Description automatically generated"/>
+            <wp:cNvGraphicFramePr>
+              <a:graphicFrameLocks xmlns:a="http://schemas.openxmlformats.org/drawingml/2006/main" noChangeAspect="1"/>
+            </wp:cNvGraphicFramePr>
+            <a:graphic xmlns:a="http://schemas.openxmlformats.org/drawingml/2006/main">
+              <a:graphicData uri="http://schemas.openxmlformats.org/drawingml/2006/picture">
+                <pic:pic xmlns:pic="http://schemas.openxmlformats.org/drawingml/2006/picture">
+                  <pic:nvPicPr>
+                    <pic:cNvPr id="1913160802" name="Picture 1" descr="A graph with a line going up&#10;&#10;Description automatically generated"/>
+                    <pic:cNvPicPr/>
+                  </pic:nvPicPr>
+                  <pic:blipFill>
+                    <a:blip r:embed="rId21"/>
+                    <a:stretch>
+                      <a:fillRect/>
+                    </a:stretch>
+                  </pic:blipFill>
+                  <pic:spPr>
+                    <a:xfrm>
+                      <a:off x="0" y="0"/>
+                      <a:ext cx="5725324" cy="3562847"/>
+                    </a:xfrm>
+                    <a:prstGeom prst="rect">
+                      <a:avLst/>
+                    </a:prstGeom>
+                  </pic:spPr>
+                </pic:pic>
+              </a:graphicData>
+            </a:graphic>
+          </wp:inline>
+        </w:drawing>
+      </w:r>
+    </w:p>
+    <w:p>
+      <w:r>
+        <w:drawing>
+          <wp:inline distT="0" distB="0" distL="0" distR="0" wp14:anchorId="12ED70E4" wp14:editId="18FB43F9">
+            <wp:extent cx="5731510" cy="3968115"/>
+            <wp:effectExtent l="0" t="0" r="2540" b="0"/>
+            <wp:docPr id="332203276" name="Picture 1" descr="A graph with green and orange lines&#10;&#10;Description automatically generated"/>
+            <wp:cNvGraphicFramePr>
+              <a:graphicFrameLocks xmlns:a="http://schemas.openxmlformats.org/drawingml/2006/main" noChangeAspect="1"/>
+            </wp:cNvGraphicFramePr>
+            <a:graphic xmlns:a="http://schemas.openxmlformats.org/drawingml/2006/main">
+              <a:graphicData uri="http://schemas.openxmlformats.org/drawingml/2006/picture">
+                <pic:pic xmlns:pic="http://schemas.openxmlformats.org/drawingml/2006/picture">
+                  <pic:nvPicPr>
+                    <pic:cNvPr id="332203276" name="Picture 1" descr="A graph with green and orange lines&#10;&#10;Description automatically generated"/>
+                    <pic:cNvPicPr/>
+                  </pic:nvPicPr>
+                  <pic:blipFill>
+                    <a:blip r:embed="rId22"/>
+                    <a:stretch>
+                      <a:fillRect/>
+                    </a:stretch>
+                  </pic:blipFill>
+                  <pic:spPr>
+                    <a:xfrm>
+                      <a:off x="0" y="0"/>
+                      <a:ext cx="5731510" cy="3968115"/>
+                    </a:xfrm>
+                    <a:prstGeom prst="rect">
+                      <a:avLst/>
+                    </a:prstGeom>
+                  </pic:spPr>
+                </pic:pic>
+              </a:graphicData>
+            </a:graphic>
+          </wp:inline>
+        </w:drawing>
+      </w:r>
+    </w:p>
+    <w:p>
+      <w:r>
+        <w:t xml:space="preserve">Model: </w:t>
+      </w:r>
+      <w:r>
+        <w:t>ResNet18_fc+layer4_2025-01-27_v2</w:t>
+      </w:r>
+      <w:r>
+        <w:t>.pth</w:t>
+      </w:r>
+    </w:p>
+    <w:p/>
+    <w:p/>
+    <w:p>
+      <w:pPr>
+        <w:pStyle w:val="Heading1"/>
+      </w:pPr>
+      <w:r>
+        <w:lastRenderedPageBreak/>
+        <w:t>ResNet-50</w:t>
+      </w:r>
+    </w:p>
+    <w:p>
+      <w:pPr>
+        <w:pStyle w:val="Heading2"/>
+      </w:pPr>
+      <w:r>
+        <w:t>Training on fc layer</w:t>
+      </w:r>
+    </w:p>
+    <w:p>
+      <w:r>
+        <w:drawing>
+          <wp:inline distT="0" distB="0" distL="0" distR="0" wp14:anchorId="68DAAA8E" wp14:editId="00EBCB70">
+            <wp:extent cx="5731510" cy="3553460"/>
+            <wp:effectExtent l="0" t="0" r="2540" b="8890"/>
+            <wp:docPr id="1208596075" name="Picture 1" descr="A graph on a black background&#10;&#10;Description automatically generated"/>
+            <wp:cNvGraphicFramePr>
+              <a:graphicFrameLocks xmlns:a="http://schemas.openxmlformats.org/drawingml/2006/main" noChangeAspect="1"/>
+            </wp:cNvGraphicFramePr>
+            <a:graphic xmlns:a="http://schemas.openxmlformats.org/drawingml/2006/main">
+              <a:graphicData uri="http://schemas.openxmlformats.org/drawingml/2006/picture">
+                <pic:pic xmlns:pic="http://schemas.openxmlformats.org/drawingml/2006/picture">
+                  <pic:nvPicPr>
+                    <pic:cNvPr id="1208596075" name="Picture 1" descr="A graph on a black background&#10;&#10;Description automatically generated"/>
+                    <pic:cNvPicPr/>
+                  </pic:nvPicPr>
+                  <pic:blipFill>
+                    <a:blip r:embed="rId23"/>
+                    <a:stretch>
+                      <a:fillRect/>
+                    </a:stretch>
+                  </pic:blipFill>
+                  <pic:spPr>
+                    <a:xfrm>
+                      <a:off x="0" y="0"/>
+                      <a:ext cx="5731510" cy="3553460"/>
+                    </a:xfrm>
+                    <a:prstGeom prst="rect">
+                      <a:avLst/>
+                    </a:prstGeom>
+                  </pic:spPr>
+                </pic:pic>
+              </a:graphicData>
+            </a:graphic>
+          </wp:inline>
+        </w:drawing>
+      </w:r>
+    </w:p>
+    <w:p>
+      <w:r>
+        <w:drawing>
+          <wp:inline distT="0" distB="0" distL="0" distR="0" wp14:anchorId="7F64638B" wp14:editId="4E48C647">
+            <wp:extent cx="5706271" cy="3943900"/>
+            <wp:effectExtent l="0" t="0" r="8890" b="0"/>
+            <wp:docPr id="586930121" name="Picture 1" descr="A graph with lines and numbers&#10;&#10;Description automatically generated"/>
+            <wp:cNvGraphicFramePr>
+              <a:graphicFrameLocks xmlns:a="http://schemas.openxmlformats.org/drawingml/2006/main" noChangeAspect="1"/>
+            </wp:cNvGraphicFramePr>
+            <a:graphic xmlns:a="http://schemas.openxmlformats.org/drawingml/2006/main">
+              <a:graphicData uri="http://schemas.openxmlformats.org/drawingml/2006/picture">
+                <pic:pic xmlns:pic="http://schemas.openxmlformats.org/drawingml/2006/picture">
+                  <pic:nvPicPr>
+                    <pic:cNvPr id="586930121" name="Picture 1" descr="A graph with lines and numbers&#10;&#10;Description automatically generated"/>
+                    <pic:cNvPicPr/>
+                  </pic:nvPicPr>
+                  <pic:blipFill>
+                    <a:blip r:embed="rId24"/>
+                    <a:stretch>
+                      <a:fillRect/>
+                    </a:stretch>
+                  </pic:blipFill>
+                  <pic:spPr>
+                    <a:xfrm>
+                      <a:off x="0" y="0"/>
+                      <a:ext cx="5706271" cy="3943900"/>
+                    </a:xfrm>
+                    <a:prstGeom prst="rect">
+                      <a:avLst/>
+                    </a:prstGeom>
+                  </pic:spPr>
+                </pic:pic>
+              </a:graphicData>
+            </a:graphic>
+          </wp:inline>
+        </w:drawing>
+      </w:r>
+    </w:p>
+    <w:p>
+      <w:r>
+        <w:t xml:space="preserve">Model: </w:t>
+      </w:r>
+      <w:r>
+        <w:t>ResNet50_fc_2025-01-27_v2.pth</w:t>
+      </w:r>
+    </w:p>
+    <w:p>
+      <w:pPr>
+        <w:pStyle w:val="Heading2"/>
+      </w:pPr>
+      <w:r>
+        <w:lastRenderedPageBreak/>
+        <w:t xml:space="preserve">Training on </w:t>
+      </w:r>
+      <w:proofErr w:type="spellStart"/>
+      <w:r>
+        <w:t>ResNet</w:t>
+      </w:r>
+      <w:proofErr w:type="spellEnd"/>
+      <w:r>
+        <w:t xml:space="preserve"> layer 4 + fc</w:t>
+      </w:r>
+    </w:p>
+    <w:p>
+      <w:r>
+        <w:drawing>
+          <wp:inline distT="0" distB="0" distL="0" distR="0" wp14:anchorId="23A2B76B" wp14:editId="55FBD9C9">
+            <wp:extent cx="5731510" cy="3531870"/>
+            <wp:effectExtent l="0" t="0" r="2540" b="0"/>
+            <wp:docPr id="2023951471" name="Picture 1" descr="A graph with a line going up&#10;&#10;Description automatically generated"/>
+            <wp:cNvGraphicFramePr>
+              <a:graphicFrameLocks xmlns:a="http://schemas.openxmlformats.org/drawingml/2006/main" noChangeAspect="1"/>
+            </wp:cNvGraphicFramePr>
+            <a:graphic xmlns:a="http://schemas.openxmlformats.org/drawingml/2006/main">
+              <a:graphicData uri="http://schemas.openxmlformats.org/drawingml/2006/picture">
+                <pic:pic xmlns:pic="http://schemas.openxmlformats.org/drawingml/2006/picture">
+                  <pic:nvPicPr>
+                    <pic:cNvPr id="2023951471" name="Picture 1" descr="A graph with a line going up&#10;&#10;Description automatically generated"/>
+                    <pic:cNvPicPr/>
+                  </pic:nvPicPr>
+                  <pic:blipFill>
+                    <a:blip r:embed="rId25"/>
+                    <a:stretch>
+                      <a:fillRect/>
+                    </a:stretch>
+                  </pic:blipFill>
+                  <pic:spPr>
+                    <a:xfrm>
+                      <a:off x="0" y="0"/>
+                      <a:ext cx="5731510" cy="3531870"/>
+                    </a:xfrm>
+                    <a:prstGeom prst="rect">
+                      <a:avLst/>
+                    </a:prstGeom>
+                  </pic:spPr>
+                </pic:pic>
+              </a:graphicData>
+            </a:graphic>
+          </wp:inline>
+        </w:drawing>
+      </w:r>
+    </w:p>
+    <w:p>
+      <w:r>
+        <w:drawing>
+          <wp:inline distT="0" distB="0" distL="0" distR="0" wp14:anchorId="3BE29091" wp14:editId="40DD3EAD">
+            <wp:extent cx="5639587" cy="3934374"/>
+            <wp:effectExtent l="0" t="0" r="0" b="9525"/>
+            <wp:docPr id="757842711" name="Picture 1" descr="A graph with lines and numbers&#10;&#10;Description automatically generated"/>
+            <wp:cNvGraphicFramePr>
+              <a:graphicFrameLocks xmlns:a="http://schemas.openxmlformats.org/drawingml/2006/main" noChangeAspect="1"/>
+            </wp:cNvGraphicFramePr>
+            <a:graphic xmlns:a="http://schemas.openxmlformats.org/drawingml/2006/main">
+              <a:graphicData uri="http://schemas.openxmlformats.org/drawingml/2006/picture">
+                <pic:pic xmlns:pic="http://schemas.openxmlformats.org/drawingml/2006/picture">
+                  <pic:nvPicPr>
+                    <pic:cNvPr id="757842711" name="Picture 1" descr="A graph with lines and numbers&#10;&#10;Description automatically generated"/>
+                    <pic:cNvPicPr/>
+                  </pic:nvPicPr>
+                  <pic:blipFill>
+                    <a:blip r:embed="rId26"/>
+                    <a:stretch>
+                      <a:fillRect/>
+                    </a:stretch>
+                  </pic:blipFill>
+                  <pic:spPr>
+                    <a:xfrm>
+                      <a:off x="0" y="0"/>
+                      <a:ext cx="5639587" cy="3934374"/>
+                    </a:xfrm>
+                    <a:prstGeom prst="rect">
+                      <a:avLst/>
+                    </a:prstGeom>
+                  </pic:spPr>
+                </pic:pic>
+              </a:graphicData>
+            </a:graphic>
+          </wp:inline>
+        </w:drawing>
+      </w:r>
+    </w:p>
+    <w:p>
+      <w:r>
+        <w:t xml:space="preserve">Model: </w:t>
+      </w:r>
+      <w:r>
+        <w:t>ResNet50_fc+layer4_2025-01-27_v2.pth</w:t>
+      </w:r>
+    </w:p>
+    <w:p/>
+    <w:p>
+      <w:pPr>
+        <w:rPr>
+          <w:sz w:val="36"/>
+          <w:szCs w:val="36"/>
+        </w:rPr>
+      </w:pPr>
+      <w:r>
+        <w:rPr>
+          <w:sz w:val="36"/>
+          <w:szCs w:val="36"/>
+        </w:rPr>
+        <w:lastRenderedPageBreak/>
+        <w:t>Setup</w:t>
+      </w:r>
+      <w:r>
+        <w:rPr>
+          <w:sz w:val="36"/>
+          <w:szCs w:val="36"/>
+        </w:rPr>
+        <w:t xml:space="preserve"> v3</w:t>
+      </w:r>
+      <w:r>
+        <w:rPr>
+          <w:sz w:val="36"/>
+          <w:szCs w:val="36"/>
+        </w:rPr>
+        <w:t>:</w:t>
+      </w:r>
+    </w:p>
+    <w:p>
+      <w:pPr>
+        <w:rPr>
+          <w:sz w:val="24"/>
+          <w:szCs w:val="24"/>
+        </w:rPr>
+      </w:pPr>
+      <w:r>
+        <w:rPr>
+          <w:sz w:val="24"/>
+          <w:szCs w:val="24"/>
+        </w:rPr>
+        <w:t>Image Normalisation by max value in image</w:t>
+      </w:r>
+    </w:p>
+    <w:p>
+      <w:pPr>
+        <w:rPr>
+          <w:sz w:val="24"/>
+          <w:szCs w:val="24"/>
+        </w:rPr>
+      </w:pPr>
+      <w:r>
+        <w:rPr>
+          <w:noProof/>
+          <w:sz w:val="24"/>
+          <w:szCs w:val="24"/>
+        </w:rPr>
+        <w:drawing>
+          <wp:inline distT="0" distB="0" distL="0" distR="0" wp14:anchorId="409643A4" wp14:editId="5FADC371">
+            <wp:extent cx="2857899" cy="266737"/>
+            <wp:effectExtent l="0" t="0" r="0" b="0"/>
+            <wp:docPr id="1509516040" name="Picture 1"/>
+            <wp:cNvGraphicFramePr>
+              <a:graphicFrameLocks xmlns:a="http://schemas.openxmlformats.org/drawingml/2006/main" noChangeAspect="1"/>
+            </wp:cNvGraphicFramePr>
+            <a:graphic xmlns:a="http://schemas.openxmlformats.org/drawingml/2006/main">
+              <a:graphicData uri="http://schemas.openxmlformats.org/drawingml/2006/picture">
+                <pic:pic xmlns:pic="http://schemas.openxmlformats.org/drawingml/2006/picture">
+                  <pic:nvPicPr>
+                    <pic:cNvPr id="1509516040" name=""/>
+                    <pic:cNvPicPr/>
+                  </pic:nvPicPr>
+                  <pic:blipFill>
+                    <a:blip r:embed="rId27"/>
+                    <a:stretch>
+                      <a:fillRect/>
+                    </a:stretch>
+                  </pic:blipFill>
+                  <pic:spPr>
+                    <a:xfrm>
+                      <a:off x="0" y="0"/>
+                      <a:ext cx="2857899" cy="266737"/>
+                    </a:xfrm>
+                    <a:prstGeom prst="rect">
+                      <a:avLst/>
+                    </a:prstGeom>
+                  </pic:spPr>
+                </pic:pic>
+              </a:graphicData>
+            </a:graphic>
+          </wp:inline>
+        </w:drawing>
+      </w:r>
+    </w:p>
+    <w:p>
+      <w:pPr>
+        <w:rPr>
+          <w:sz w:val="24"/>
+          <w:szCs w:val="24"/>
+        </w:rPr>
+      </w:pPr>
+      <w:r>
+        <w:rPr>
+          <w:sz w:val="24"/>
+          <w:szCs w:val="24"/>
+        </w:rPr>
+        <w:t>Data Augmentation:</w:t>
+      </w:r>
+    </w:p>
+    <w:p>
+      <w:pPr>
+        <w:rPr>
+          <w:sz w:val="24"/>
+          <w:szCs w:val="24"/>
+        </w:rPr>
+      </w:pPr>
+      <w:r>
+        <w:rPr>
+          <w:noProof/>
+          <w:sz w:val="24"/>
+          <w:szCs w:val="24"/>
+        </w:rPr>
+        <w:drawing>
+          <wp:inline distT="0" distB="0" distL="0" distR="0" wp14:anchorId="3C856009" wp14:editId="12636E67">
+            <wp:extent cx="5731510" cy="2967990"/>
+            <wp:effectExtent l="0" t="0" r="2540" b="3810"/>
+            <wp:docPr id="287496669" name="Picture 1" descr="A screenshot of a computer program&#10;&#10;Description automatically generated"/>
+            <wp:cNvGraphicFramePr>
+              <a:graphicFrameLocks xmlns:a="http://schemas.openxmlformats.org/drawingml/2006/main" noChangeAspect="1"/>
+            </wp:cNvGraphicFramePr>
+            <a:graphic xmlns:a="http://schemas.openxmlformats.org/drawingml/2006/main">
+              <a:graphicData uri="http://schemas.openxmlformats.org/drawingml/2006/picture">
+                <pic:pic xmlns:pic="http://schemas.openxmlformats.org/drawingml/2006/picture">
+                  <pic:nvPicPr>
+                    <pic:cNvPr id="287496669" name="Picture 1" descr="A screenshot of a computer program&#10;&#10;Description automatically generated"/>
+                    <pic:cNvPicPr/>
+                  </pic:nvPicPr>
+                  <pic:blipFill>
+                    <a:blip r:embed="rId28"/>
+                    <a:stretch>
+                      <a:fillRect/>
+                    </a:stretch>
+                  </pic:blipFill>
+                  <pic:spPr>
+                    <a:xfrm>
+                      <a:off x="0" y="0"/>
+                      <a:ext cx="5731510" cy="2967990"/>
+                    </a:xfrm>
+                    <a:prstGeom prst="rect">
+                      <a:avLst/>
+                    </a:prstGeom>
+                  </pic:spPr>
+                </pic:pic>
+              </a:graphicData>
+            </a:graphic>
+          </wp:inline>
+        </w:drawing>
+      </w:r>
+    </w:p>
+    <w:p>
+      <w:pPr>
+        <w:rPr>
+          <w:sz w:val="24"/>
+          <w:szCs w:val="24"/>
+        </w:rPr>
+      </w:pPr>
+      <w:r>
+        <w:rPr>
+          <w:sz w:val="24"/>
+          <w:szCs w:val="24"/>
+        </w:rPr>
+        <w:t>Batch Size:</w:t>
+      </w:r>
+    </w:p>
+    <w:p>
+      <w:pPr>
+        <w:rPr>
+          <w:sz w:val="24"/>
+          <w:szCs w:val="24"/>
+        </w:rPr>
+      </w:pPr>
+      <w:r>
+        <w:rPr>
+          <w:noProof/>
+          <w:sz w:val="24"/>
+          <w:szCs w:val="24"/>
+        </w:rPr>
+        <w:drawing>
+          <wp:inline distT="0" distB="0" distL="0" distR="0" wp14:anchorId="6060123E" wp14:editId="46C502F3">
+            <wp:extent cx="2181529" cy="3038899"/>
+            <wp:effectExtent l="0" t="0" r="9525" b="9525"/>
+            <wp:docPr id="647924880" name="Picture 1" descr="A screenshot of a computer code&#10;&#10;Description automatically generated"/>
+            <wp:cNvGraphicFramePr>
+              <a:graphicFrameLocks xmlns:a="http://schemas.openxmlformats.org/drawingml/2006/main" noChangeAspect="1"/>
+            </wp:cNvGraphicFramePr>
+            <a:graphic xmlns:a="http://schemas.openxmlformats.org/drawingml/2006/main">
+              <a:graphicData uri="http://schemas.openxmlformats.org/drawingml/2006/picture">
+                <pic:pic xmlns:pic="http://schemas.openxmlformats.org/drawingml/2006/picture">
+                  <pic:nvPicPr>
+                    <pic:cNvPr id="647924880" name="Picture 1" descr="A screenshot of a computer code&#10;&#10;Description automatically generated"/>
+                    <pic:cNvPicPr/>
+                  </pic:nvPicPr>
+                  <pic:blipFill>
+                    <a:blip r:embed="rId29"/>
+                    <a:stretch>
+                      <a:fillRect/>
+                    </a:stretch>
+                  </pic:blipFill>
+                  <pic:spPr>
+                    <a:xfrm>
+                      <a:off x="0" y="0"/>
+                      <a:ext cx="2181529" cy="3038899"/>
+                    </a:xfrm>
+                    <a:prstGeom prst="rect">
+                      <a:avLst/>
+                    </a:prstGeom>
+                  </pic:spPr>
+                </pic:pic>
+              </a:graphicData>
+            </a:graphic>
+          </wp:inline>
+        </w:drawing>
+      </w:r>
+    </w:p>
+    <w:p>
+      <w:pPr>
+        <w:rPr>
+          <w:sz w:val="24"/>
+          <w:szCs w:val="24"/>
+        </w:rPr>
+      </w:pPr>
+      <w:r>
+        <w:rPr>
+          <w:sz w:val="24"/>
+          <w:szCs w:val="24"/>
+        </w:rPr>
+        <w:t>Optimizer:</w:t>
+      </w:r>
+    </w:p>
+    <w:p>
+      <w:pPr>
+        <w:rPr>
+          <w:sz w:val="24"/>
+          <w:szCs w:val="24"/>
+        </w:rPr>
+      </w:pPr>
+      <w:r>
+        <w:rPr>
+          <w:noProof/>
+          <w:sz w:val="24"/>
+          <w:szCs w:val="24"/>
+        </w:rPr>
+        <w:drawing>
+          <wp:inline distT="0" distB="0" distL="0" distR="0" wp14:anchorId="6FB3BA9C" wp14:editId="5D0AEA55">
+            <wp:extent cx="5553850" cy="419158"/>
+            <wp:effectExtent l="0" t="0" r="8890" b="0"/>
+            <wp:docPr id="2071554718" name="Picture 1"/>
+            <wp:cNvGraphicFramePr>
+              <a:graphicFrameLocks xmlns:a="http://schemas.openxmlformats.org/drawingml/2006/main" noChangeAspect="1"/>
+            </wp:cNvGraphicFramePr>
+            <a:graphic xmlns:a="http://schemas.openxmlformats.org/drawingml/2006/main">
+              <a:graphicData uri="http://schemas.openxmlformats.org/drawingml/2006/picture">
+                <pic:pic xmlns:pic="http://schemas.openxmlformats.org/drawingml/2006/picture">
+                  <pic:nvPicPr>
+                    <pic:cNvPr id="2071554718" name=""/>
+                    <pic:cNvPicPr/>
+                  </pic:nvPicPr>
+                  <pic:blipFill>
+                    <a:blip r:embed="rId30"/>
+                    <a:stretch>
+                      <a:fillRect/>
+                    </a:stretch>
+                  </pic:blipFill>
+                  <pic:spPr>
+                    <a:xfrm>
+                      <a:off x="0" y="0"/>
+                      <a:ext cx="5553850" cy="419158"/>
+                    </a:xfrm>
+                    <a:prstGeom prst="rect">
+                      <a:avLst/>
+                    </a:prstGeom>
+                  </pic:spPr>
+                </pic:pic>
+              </a:graphicData>
+            </a:graphic>
+          </wp:inline>
+        </w:drawing>
+      </w:r>
+    </w:p>
+    <w:p>
+      <w:pPr>
+        <w:rPr>
+          <w:sz w:val="24"/>
+          <w:szCs w:val="24"/>
+        </w:rPr>
+      </w:pPr>
+    </w:p>
+    <w:p>
+      <w:pPr>
+        <w:pStyle w:val="Heading1"/>
+      </w:pPr>
+      <w:r>
+        <w:t>ResNet-18</w:t>
+      </w:r>
+    </w:p>
+    <w:p>
+      <w:pPr>
+        <w:pStyle w:val="Heading2"/>
+      </w:pPr>
+      <w:r>
+        <w:t>Training on fc layer</w:t>
+      </w:r>
+    </w:p>
+    <w:p>
+      <w:r>
+        <w:rPr>
+          <w:noProof/>
+        </w:rPr>
+        <w:drawing>
+          <wp:inline distT="0" distB="0" distL="0" distR="0" wp14:anchorId="57D9B618" wp14:editId="34F94BF8">
+            <wp:extent cx="5486728" cy="3363402"/>
+            <wp:effectExtent l="0" t="0" r="0" b="8890"/>
+            <wp:docPr id="861096515" name="Picture 1" descr="A graph on a black background&#10;&#10;Description automatically generated"/>
+            <wp:cNvGraphicFramePr>
+              <a:graphicFrameLocks xmlns:a="http://schemas.openxmlformats.org/drawingml/2006/main" noChangeAspect="1"/>
+            </wp:cNvGraphicFramePr>
+            <a:graphic xmlns:a="http://schemas.openxmlformats.org/drawingml/2006/main">
+              <a:graphicData uri="http://schemas.openxmlformats.org/drawingml/2006/picture">
+                <pic:pic xmlns:pic="http://schemas.openxmlformats.org/drawingml/2006/picture">
+                  <pic:nvPicPr>
+                    <pic:cNvPr id="861096515" name="Picture 1" descr="A graph on a black background&#10;&#10;Description automatically generated"/>
+                    <pic:cNvPicPr/>
+                  </pic:nvPicPr>
+                  <pic:blipFill>
+                    <a:blip r:embed="rId31"/>
+                    <a:stretch>
+                      <a:fillRect/>
+                    </a:stretch>
+                  </pic:blipFill>
+                  <pic:spPr>
+                    <a:xfrm>
+                      <a:off x="0" y="0"/>
+                      <a:ext cx="5490259" cy="3365566"/>
+                    </a:xfrm>
+                    <a:prstGeom prst="rect">
+                      <a:avLst/>
+                    </a:prstGeom>
+                  </pic:spPr>
+                </pic:pic>
+              </a:graphicData>
+            </a:graphic>
+          </wp:inline>
+        </w:drawing>
+      </w:r>
+    </w:p>
+    <w:p>
+      <w:r>
+        <w:rPr>
+          <w:noProof/>
+        </w:rPr>
+        <w:drawing>
+          <wp:inline distT="0" distB="0" distL="0" distR="0" wp14:anchorId="1269C588" wp14:editId="2B9AEBC4">
+            <wp:extent cx="5462546" cy="3827436"/>
+            <wp:effectExtent l="0" t="0" r="5080" b="1905"/>
+            <wp:docPr id="266135577" name="Picture 1" descr="A graph on a screen&#10;&#10;Description automatically generated"/>
+            <wp:cNvGraphicFramePr>
+              <a:graphicFrameLocks xmlns:a="http://schemas.openxmlformats.org/drawingml/2006/main" noChangeAspect="1"/>
+            </wp:cNvGraphicFramePr>
+            <a:graphic xmlns:a="http://schemas.openxmlformats.org/drawingml/2006/main">
+              <a:graphicData uri="http://schemas.openxmlformats.org/drawingml/2006/picture">
+                <pic:pic xmlns:pic="http://schemas.openxmlformats.org/drawingml/2006/picture">
+                  <pic:nvPicPr>
+                    <pic:cNvPr id="266135577" name="Picture 1" descr="A graph on a screen&#10;&#10;Description automatically generated"/>
+                    <pic:cNvPicPr/>
+                  </pic:nvPicPr>
+                  <pic:blipFill>
+                    <a:blip r:embed="rId32"/>
+                    <a:stretch>
+                      <a:fillRect/>
+                    </a:stretch>
+                  </pic:blipFill>
+                  <pic:spPr>
+                    <a:xfrm>
+                      <a:off x="0" y="0"/>
+                      <a:ext cx="5464770" cy="3828994"/>
+                    </a:xfrm>
+                    <a:prstGeom prst="rect">
+                      <a:avLst/>
+                    </a:prstGeom>
+                  </pic:spPr>
+                </pic:pic>
+              </a:graphicData>
+            </a:graphic>
+          </wp:inline>
+        </w:drawing>
+      </w:r>
+    </w:p>
+    <w:p>
+      <w:r>
+        <w:t xml:space="preserve">Model: </w:t>
+      </w:r>
+      <w:r>
+        <w:t>ResNet18_fc</w:t>
+      </w:r>
+      <w:r>
+        <w:t xml:space="preserve"> </w:t>
+      </w:r>
+      <w:r>
+        <w:t>_2025-01-26</w:t>
+      </w:r>
+      <w:r>
+        <w:t>_v3</w:t>
+      </w:r>
+      <w:r>
+        <w:t>.pth</w:t>
+      </w:r>
+    </w:p>
+    <w:p>
+      <w:pPr>
+        <w:pStyle w:val="Heading2"/>
+      </w:pPr>
+      <w:r>
+        <w:lastRenderedPageBreak/>
+        <w:t xml:space="preserve">Training on </w:t>
+      </w:r>
+      <w:proofErr w:type="spellStart"/>
+      <w:r>
+        <w:t>ResNet</w:t>
+      </w:r>
+      <w:proofErr w:type="spellEnd"/>
+      <w:r>
+        <w:t xml:space="preserve"> layer4 + fc</w:t>
+      </w:r>
+    </w:p>
+    <w:p>
+      <w:r>
+        <w:rPr>
+          <w:noProof/>
+        </w:rPr>
+        <w:drawing>
+          <wp:inline distT="0" distB="0" distL="0" distR="0" wp14:anchorId="2076DD16" wp14:editId="3B3E1115">
+            <wp:extent cx="5417760" cy="3379305"/>
+            <wp:effectExtent l="0" t="0" r="0" b="0"/>
+            <wp:docPr id="1866754113" name="Picture 1" descr="A graph with a line going up&#10;&#10;Description automatically generated"/>
+            <wp:cNvGraphicFramePr>
+              <a:graphicFrameLocks xmlns:a="http://schemas.openxmlformats.org/drawingml/2006/main" noChangeAspect="1"/>
+            </wp:cNvGraphicFramePr>
+            <a:graphic xmlns:a="http://schemas.openxmlformats.org/drawingml/2006/main">
+              <a:graphicData uri="http://schemas.openxmlformats.org/drawingml/2006/picture">
+                <pic:pic xmlns:pic="http://schemas.openxmlformats.org/drawingml/2006/picture">
+                  <pic:nvPicPr>
+                    <pic:cNvPr id="1866754113" name="Picture 1" descr="A graph with a line going up&#10;&#10;Description automatically generated"/>
+                    <pic:cNvPicPr/>
+                  </pic:nvPicPr>
+                  <pic:blipFill>
+                    <a:blip r:embed="rId33"/>
+                    <a:stretch>
+                      <a:fillRect/>
+                    </a:stretch>
+                  </pic:blipFill>
+                  <pic:spPr>
+                    <a:xfrm>
+                      <a:off x="0" y="0"/>
+                      <a:ext cx="5423722" cy="3383024"/>
+                    </a:xfrm>
+                    <a:prstGeom prst="rect">
+                      <a:avLst/>
+                    </a:prstGeom>
+                  </pic:spPr>
+                </pic:pic>
+              </a:graphicData>
+            </a:graphic>
+          </wp:inline>
+        </w:drawing>
+      </w:r>
+    </w:p>
+    <w:p>
+      <w:r>
+        <w:rPr>
+          <w:noProof/>
+        </w:rPr>
+        <w:drawing>
+          <wp:inline distT="0" distB="0" distL="0" distR="0" wp14:anchorId="0EFB1AF9" wp14:editId="0831FB9E">
+            <wp:extent cx="5406887" cy="3760530"/>
+            <wp:effectExtent l="0" t="0" r="3810" b="0"/>
+            <wp:docPr id="7582241" name="Picture 1" descr="A graph with lines and numbers&#10;&#10;Description automatically generated"/>
+            <wp:cNvGraphicFramePr>
+              <a:graphicFrameLocks xmlns:a="http://schemas.openxmlformats.org/drawingml/2006/main" noChangeAspect="1"/>
+            </wp:cNvGraphicFramePr>
+            <a:graphic xmlns:a="http://schemas.openxmlformats.org/drawingml/2006/main">
+              <a:graphicData uri="http://schemas.openxmlformats.org/drawingml/2006/picture">
+                <pic:pic xmlns:pic="http://schemas.openxmlformats.org/drawingml/2006/picture">
+                  <pic:nvPicPr>
+                    <pic:cNvPr id="7582241" name="Picture 1" descr="A graph with lines and numbers&#10;&#10;Description automatically generated"/>
+                    <pic:cNvPicPr/>
+                  </pic:nvPicPr>
+                  <pic:blipFill>
+                    <a:blip r:embed="rId34"/>
+                    <a:stretch>
+                      <a:fillRect/>
+                    </a:stretch>
+                  </pic:blipFill>
+                  <pic:spPr>
+                    <a:xfrm>
+                      <a:off x="0" y="0"/>
+                      <a:ext cx="5414504" cy="3765827"/>
+                    </a:xfrm>
+                    <a:prstGeom prst="rect">
+                      <a:avLst/>
+                    </a:prstGeom>
+                  </pic:spPr>
+                </pic:pic>
+              </a:graphicData>
+            </a:graphic>
+          </wp:inline>
+        </w:drawing>
+      </w:r>
+    </w:p>
+    <w:p>
+      <w:r>
+        <w:t xml:space="preserve">Model: </w:t>
+      </w:r>
+      <w:r>
+        <w:t>ResNet18_fc+layer4</w:t>
+      </w:r>
+      <w:r>
+        <w:t xml:space="preserve"> </w:t>
+      </w:r>
+      <w:r>
+        <w:t>_2025-01-26</w:t>
+      </w:r>
+      <w:r>
+        <w:t>_v3</w:t>
+      </w:r>
+      <w:r>
+        <w:t>.pth</w:t>
+      </w:r>
+    </w:p>
+    <w:p/>
+    <w:p/>
+    <w:p/>
+    <w:p>
+      <w:pPr>
+        <w:pStyle w:val="Heading1"/>
+      </w:pPr>
+      <w:r>
+        <w:lastRenderedPageBreak/>
+        <w:t>ResNet-50</w:t>
+      </w:r>
+    </w:p>
+    <w:p>
+      <w:pPr>
+        <w:pStyle w:val="Heading2"/>
+      </w:pPr>
+      <w:r>
+        <w:t>Training on fc layer</w:t>
+      </w:r>
+    </w:p>
+    <w:p>
+      <w:r>
+        <w:rPr>
+          <w:noProof/>
+        </w:rPr>
+        <w:drawing>
+          <wp:inline distT="0" distB="0" distL="0" distR="0" wp14:anchorId="12960D34" wp14:editId="765D9ED4">
+            <wp:extent cx="5335325" cy="3399263"/>
+            <wp:effectExtent l="0" t="0" r="0" b="0"/>
+            <wp:docPr id="855525837" name="Picture 1" descr="A graph with a line going up&#10;&#10;Description automatically generated"/>
+            <wp:cNvGraphicFramePr>
+              <a:graphicFrameLocks xmlns:a="http://schemas.openxmlformats.org/drawingml/2006/main" noChangeAspect="1"/>
+            </wp:cNvGraphicFramePr>
+            <a:graphic xmlns:a="http://schemas.openxmlformats.org/drawingml/2006/main">
+              <a:graphicData uri="http://schemas.openxmlformats.org/drawingml/2006/picture">
+                <pic:pic xmlns:pic="http://schemas.openxmlformats.org/drawingml/2006/picture">
+                  <pic:nvPicPr>
+                    <pic:cNvPr id="855525837" name="Picture 1" descr="A graph with a line going up&#10;&#10;Description automatically generated"/>
+                    <pic:cNvPicPr/>
+                  </pic:nvPicPr>
+                  <pic:blipFill>
+                    <a:blip r:embed="rId35"/>
+                    <a:stretch>
+                      <a:fillRect/>
+                    </a:stretch>
+                  </pic:blipFill>
+                  <pic:spPr>
+                    <a:xfrm>
+                      <a:off x="0" y="0"/>
+                      <a:ext cx="5340481" cy="3402548"/>
+                    </a:xfrm>
+                    <a:prstGeom prst="rect">
+                      <a:avLst/>
+                    </a:prstGeom>
+                  </pic:spPr>
+                </pic:pic>
+              </a:graphicData>
+            </a:graphic>
+          </wp:inline>
+        </w:drawing>
+      </w:r>
+    </w:p>
+    <w:p>
+      <w:r>
+        <w:rPr>
+          <w:noProof/>
+        </w:rPr>
+        <w:drawing>
+          <wp:inline distT="0" distB="0" distL="0" distR="0" wp14:anchorId="6355B9C4" wp14:editId="0FB55AEF">
+            <wp:extent cx="5347632" cy="3737113"/>
+            <wp:effectExtent l="0" t="0" r="5715" b="0"/>
+            <wp:docPr id="1287965843" name="Picture 1" descr="A graph with lines and numbers&#10;&#10;Description automatically generated"/>
+            <wp:cNvGraphicFramePr>
+              <a:graphicFrameLocks xmlns:a="http://schemas.openxmlformats.org/drawingml/2006/main" noChangeAspect="1"/>
+            </wp:cNvGraphicFramePr>
+            <a:graphic xmlns:a="http://schemas.openxmlformats.org/drawingml/2006/main">
+              <a:graphicData uri="http://schemas.openxmlformats.org/drawingml/2006/picture">
+                <pic:pic xmlns:pic="http://schemas.openxmlformats.org/drawingml/2006/picture">
+                  <pic:nvPicPr>
+                    <pic:cNvPr id="1287965843" name="Picture 1" descr="A graph with lines and numbers&#10;&#10;Description automatically generated"/>
+                    <pic:cNvPicPr/>
+                  </pic:nvPicPr>
+                  <pic:blipFill>
+                    <a:blip r:embed="rId36"/>
+                    <a:stretch>
+                      <a:fillRect/>
+                    </a:stretch>
+                  </pic:blipFill>
+                  <pic:spPr>
+                    <a:xfrm>
+                      <a:off x="0" y="0"/>
+                      <a:ext cx="5354290" cy="3741766"/>
+                    </a:xfrm>
+                    <a:prstGeom prst="rect">
+                      <a:avLst/>
+                    </a:prstGeom>
+                  </pic:spPr>
+                </pic:pic>
+              </a:graphicData>
+            </a:graphic>
+          </wp:inline>
+        </w:drawing>
+      </w:r>
+    </w:p>
+    <w:p>
+      <w:r>
+        <w:t xml:space="preserve">Model: </w:t>
+      </w:r>
+      <w:r>
+        <w:t>ResNet50_fc_2025-01-26</w:t>
+      </w:r>
+      <w:r>
+        <w:t>_v3</w:t>
+      </w:r>
+      <w:r>
+        <w:t>.pth</w:t>
+      </w:r>
+    </w:p>
+    <w:p/>
+    <w:p/>
+    <w:p>
+      <w:pPr>
+        <w:pStyle w:val="Heading2"/>
+      </w:pPr>
+      <w:r>
+        <w:lastRenderedPageBreak/>
+        <w:t xml:space="preserve">Training on </w:t>
+      </w:r>
+      <w:proofErr w:type="spellStart"/>
+      <w:r>
+        <w:t>ResNet</w:t>
+      </w:r>
+      <w:proofErr w:type="spellEnd"/>
+      <w:r>
+        <w:t xml:space="preserve"> layer 4 + fc</w:t>
+      </w:r>
+    </w:p>
+    <w:p>
+      <w:r>
+        <w:rPr>
+          <w:noProof/>
+        </w:rPr>
+        <w:drawing>
+          <wp:inline distT="0" distB="0" distL="0" distR="0" wp14:anchorId="6A0920BF" wp14:editId="0A2F6307">
+            <wp:extent cx="5534108" cy="3365469"/>
+            <wp:effectExtent l="0" t="0" r="0" b="6985"/>
+            <wp:docPr id="1255435499" name="Picture 1" descr="A graph with a line&#10;&#10;Description automatically generated"/>
+            <wp:cNvGraphicFramePr>
+              <a:graphicFrameLocks xmlns:a="http://schemas.openxmlformats.org/drawingml/2006/main" noChangeAspect="1"/>
+            </wp:cNvGraphicFramePr>
+            <a:graphic xmlns:a="http://schemas.openxmlformats.org/drawingml/2006/main">
+              <a:graphicData uri="http://schemas.openxmlformats.org/drawingml/2006/picture">
+                <pic:pic xmlns:pic="http://schemas.openxmlformats.org/drawingml/2006/picture">
+                  <pic:nvPicPr>
+                    <pic:cNvPr id="1255435499" name="Picture 1" descr="A graph with a line&#10;&#10;Description automatically generated"/>
+                    <pic:cNvPicPr/>
+                  </pic:nvPicPr>
+                  <pic:blipFill>
+                    <a:blip r:embed="rId37"/>
+                    <a:stretch>
+                      <a:fillRect/>
+                    </a:stretch>
+                  </pic:blipFill>
+                  <pic:spPr>
+                    <a:xfrm>
+                      <a:off x="0" y="0"/>
+                      <a:ext cx="5536388" cy="3366855"/>
+                    </a:xfrm>
+                    <a:prstGeom prst="rect">
+                      <a:avLst/>
+                    </a:prstGeom>
+                  </pic:spPr>
+                </pic:pic>
+              </a:graphicData>
+            </a:graphic>
+          </wp:inline>
+        </w:drawing>
+      </w:r>
+    </w:p>
+    <w:p>
+      <w:r>
+        <w:rPr>
+          <w:noProof/>
+        </w:rPr>
+        <w:drawing>
+          <wp:inline distT="0" distB="0" distL="0" distR="0" wp14:anchorId="6B4A588B" wp14:editId="4699E41B">
+            <wp:extent cx="5565913" cy="3767135"/>
+            <wp:effectExtent l="0" t="0" r="0" b="5080"/>
+            <wp:docPr id="1367637638" name="Picture 1" descr="A graph with lines and numbers&#10;&#10;Description automatically generated"/>
+            <wp:cNvGraphicFramePr>
+              <a:graphicFrameLocks xmlns:a="http://schemas.openxmlformats.org/drawingml/2006/main" noChangeAspect="1"/>
+            </wp:cNvGraphicFramePr>
+            <a:graphic xmlns:a="http://schemas.openxmlformats.org/drawingml/2006/main">
+              <a:graphicData uri="http://schemas.openxmlformats.org/drawingml/2006/picture">
+                <pic:pic xmlns:pic="http://schemas.openxmlformats.org/drawingml/2006/picture">
+                  <pic:nvPicPr>
+                    <pic:cNvPr id="1367637638" name="Picture 1" descr="A graph with lines and numbers&#10;&#10;Description automatically generated"/>
+                    <pic:cNvPicPr/>
+                  </pic:nvPicPr>
+                  <pic:blipFill>
+                    <a:blip r:embed="rId38"/>
+                    <a:stretch>
+                      <a:fillRect/>
+                    </a:stretch>
+                  </pic:blipFill>
+                  <pic:spPr>
+                    <a:xfrm>
+                      <a:off x="0" y="0"/>
+                      <a:ext cx="5571732" cy="3771073"/>
+                    </a:xfrm>
+                    <a:prstGeom prst="rect">
+                      <a:avLst/>
+                    </a:prstGeom>
+                  </pic:spPr>
+                </pic:pic>
+              </a:graphicData>
+            </a:graphic>
+          </wp:inline>
+        </w:drawing>
+      </w:r>
+    </w:p>
+    <w:p>
+      <w:r>
+        <w:t xml:space="preserve">Model: </w:t>
+      </w:r>
+      <w:r>
+        <w:t>ResNet50_fc+layer4_</w:t>
+      </w:r>
+      <w:r>
+        <w:t xml:space="preserve"> </w:t>
+      </w:r>
+      <w:r>
+        <w:t>2025-01-26</w:t>
+      </w:r>
+      <w:r>
+        <w:t>_v3</w:t>
+      </w:r>
+      <w:r>
+        <w:t>.pth</w:t>
+      </w:r>
+    </w:p>
+    <w:p/>
+    <w:p/>
+    <w:p/>
     <w:sectPr>
       <w:pgSz w:w="11906" w:h="16838"/>
       <w:pgMar w:top="1440" w:right="1440" w:bottom="1440" w:left="1440" w:header="708" w:footer="708" w:gutter="0"/>
@@ -1487,6 +2737,7 @@
   <w:style w:type="paragraph" w:default="1" w:styleId="Normal">
     <w:name w:val="Normal"/>
     <w:qFormat/>
+    <w:rsid w:val="009431BC"/>
   </w:style>
   <w:style w:type="paragraph" w:styleId="Heading1">
     <w:name w:val="heading 1"/>

</xml_diff>